<commit_message>
Problem 14 solution 1 1st draft
</commit_message>
<xml_diff>
--- a/LeetCode/Problems/Problem 14 - Longest Common Prefix/Playground.docx
+++ b/LeetCode/Problems/Problem 14 - Longest Common Prefix/Playground.docx
@@ -2,10 +2,1586 @@
 <file path=word/document.xml><?xml version="1.0" encoding="utf-8"?>
 <w:document xmlns:wpc="http://schemas.microsoft.com/office/word/2010/wordprocessingCanvas" xmlns:cx="http://schemas.microsoft.com/office/drawing/2014/chartex" xmlns:cx1="http://schemas.microsoft.com/office/drawing/2015/9/8/chartex" xmlns:cx2="http://schemas.microsoft.com/office/drawing/2015/10/21/chartex" xmlns:cx3="http://schemas.microsoft.com/office/drawing/2016/5/9/chartex" xmlns:cx4="http://schemas.microsoft.com/office/drawing/2016/5/10/chartex" xmlns:cx5="http://schemas.microsoft.com/office/drawing/2016/5/11/chartex" xmlns:cx6="http://schemas.microsoft.com/office/drawing/2016/5/12/chartex" xmlns:cx7="http://schemas.microsoft.com/office/drawing/2016/5/13/chartex" xmlns:cx8="http://schemas.microsoft.com/office/drawing/2016/5/14/chartex" xmlns:mc="http://schemas.openxmlformats.org/markup-compatibility/2006" xmlns:aink="http://schemas.microsoft.com/office/drawing/2016/ink" xmlns:am3d="http://schemas.microsoft.com/office/drawing/2017/model3d" xmlns:o="urn:schemas-microsoft-com:office:office" xmlns:r="http://schemas.openxmlformats.org/officeDocument/2006/relationships" xmlns:m="http://schemas.openxmlformats.org/officeDocument/2006/math" xmlns:v="urn:schemas-microsoft-com:vml" xmlns:wp14="http://schemas.microsoft.com/office/word/2010/wordprocessingDrawing" xmlns:wp="http://schemas.openxmlformats.org/drawingml/2006/wordprocessingDrawing" xmlns:w10="urn:schemas-microsoft-com:office:word" xmlns:w="http://schemas.openxmlformats.org/wordprocessingml/2006/main" xmlns:w14="http://schemas.microsoft.com/office/word/2010/wordml" xmlns:w15="http://schemas.microsoft.com/office/word/2012/wordml" xmlns:w16cex="http://schemas.microsoft.com/office/word/2018/wordml/cex" xmlns:w16cid="http://schemas.microsoft.com/office/word/2016/wordml/cid" xmlns:w16="http://schemas.microsoft.com/office/word/2018/wordml" xmlns:w16sdtdh="http://schemas.microsoft.com/office/word/2020/wordml/sdtdatahash" xmlns:w16se="http://schemas.microsoft.com/office/word/2015/wordml/symex" xmlns:wpg="http://schemas.microsoft.com/office/word/2010/wordprocessingGroup" xmlns:wpi="http://schemas.microsoft.com/office/word/2010/wordprocessingInk" xmlns:wne="http://schemas.microsoft.com/office/word/2006/wordml" xmlns:wps="http://schemas.microsoft.com/office/word/2010/wordprocessingShape" mc:Ignorable="w14 w15 w16se w16cid w16 w16cex w16sdtdh wp14">
   <w:body>
+    <w:tbl>
+      <w:tblPr>
+        <w:tblStyle w:val="a3"/>
+        <w:tblW w:w="0" w:type="auto"/>
+        <w:tblInd w:w="-1423" w:type="dxa"/>
+        <w:tblLook w:val="04A0" w:firstRow="1" w:lastRow="0" w:firstColumn="1" w:lastColumn="0" w:noHBand="0" w:noVBand="1"/>
+      </w:tblPr>
+      <w:tblGrid>
+        <w:gridCol w:w="2978"/>
+        <w:gridCol w:w="2693"/>
+        <w:gridCol w:w="3402"/>
+      </w:tblGrid>
+      <w:tr>
+        <w:tc>
+          <w:tcPr>
+            <w:tcW w:w="2978" w:type="dxa"/>
+          </w:tcPr>
+          <w:p>
+            <w:pPr>
+              <w:bidi w:val="0"/>
+              <w:rPr>
+                <w:rFonts w:ascii="Fira Code" w:hAnsi="Fira Code" w:cs="Courier New"/>
+                <w:b/>
+                <w:bCs/>
+                <w:sz w:val="16"/>
+                <w:szCs w:val="16"/>
+              </w:rPr>
+            </w:pPr>
+            <w:r>
+              <w:rPr>
+                <w:rFonts w:ascii="Fira Code" w:hAnsi="Fira Code" w:cs="Courier New"/>
+                <w:b/>
+                <w:bCs/>
+                <w:sz w:val="16"/>
+                <w:szCs w:val="16"/>
+              </w:rPr>
+              <w:t>["flower", "flow", "flight"]</w:t>
+            </w:r>
+          </w:p>
+        </w:tc>
+        <w:tc>
+          <w:tcPr>
+            <w:tcW w:w="2693" w:type="dxa"/>
+          </w:tcPr>
+          <w:p>
+            <w:pPr>
+              <w:bidi w:val="0"/>
+              <w:rPr>
+                <w:rFonts w:ascii="Fira Code" w:hAnsi="Fira Code" w:cs="Courier New"/>
+                <w:b/>
+                <w:bCs/>
+                <w:sz w:val="16"/>
+                <w:szCs w:val="16"/>
+              </w:rPr>
+            </w:pPr>
+            <w:r>
+              <w:rPr>
+                <w:rFonts w:ascii="Fira Code" w:hAnsi="Fira Code" w:cs="Courier New"/>
+                <w:b/>
+                <w:bCs/>
+                <w:sz w:val="16"/>
+                <w:szCs w:val="16"/>
+              </w:rPr>
+              <w:t>["</w:t>
+            </w:r>
+            <w:r>
+              <w:rPr>
+                <w:rFonts w:ascii="Fira Code" w:hAnsi="Fira Code" w:cs="Courier New"/>
+                <w:b/>
+                <w:bCs/>
+                <w:sz w:val="16"/>
+                <w:szCs w:val="16"/>
+              </w:rPr>
+              <w:t>dog</w:t>
+            </w:r>
+            <w:r>
+              <w:rPr>
+                <w:rFonts w:ascii="Fira Code" w:hAnsi="Fira Code" w:cs="Courier New"/>
+                <w:b/>
+                <w:bCs/>
+                <w:sz w:val="16"/>
+                <w:szCs w:val="16"/>
+              </w:rPr>
+              <w:t>", "racecar", "</w:t>
+            </w:r>
+            <w:r>
+              <w:rPr>
+                <w:rFonts w:ascii="Fira Code" w:hAnsi="Fira Code" w:cs="Courier New"/>
+                <w:b/>
+                <w:bCs/>
+                <w:sz w:val="16"/>
+                <w:szCs w:val="16"/>
+              </w:rPr>
+              <w:t>car</w:t>
+            </w:r>
+            <w:r>
+              <w:rPr>
+                <w:rFonts w:ascii="Fira Code" w:hAnsi="Fira Code" w:cs="Courier New"/>
+                <w:b/>
+                <w:bCs/>
+                <w:sz w:val="16"/>
+                <w:szCs w:val="16"/>
+              </w:rPr>
+              <w:t>"]</w:t>
+            </w:r>
+          </w:p>
+        </w:tc>
+        <w:tc>
+          <w:tcPr>
+            <w:tcW w:w="3402" w:type="dxa"/>
+          </w:tcPr>
+          <w:p>
+            <w:pPr>
+              <w:bidi w:val="0"/>
+              <w:rPr>
+                <w:rFonts w:ascii="Fira Code" w:hAnsi="Fira Code" w:cs="Courier New"/>
+                <w:b/>
+                <w:bCs/>
+                <w:sz w:val="16"/>
+                <w:szCs w:val="16"/>
+              </w:rPr>
+            </w:pPr>
+            <w:r>
+              <w:rPr>
+                <w:rFonts w:ascii="Fira Code" w:hAnsi="Fira Code" w:cs="Courier New"/>
+                <w:b/>
+                <w:bCs/>
+                <w:sz w:val="16"/>
+                <w:szCs w:val="16"/>
+              </w:rPr>
+              <w:t>["flower", "flow", "flowstone"]</w:t>
+            </w:r>
+          </w:p>
+        </w:tc>
+      </w:tr>
+      <w:tr>
+        <w:tc>
+          <w:tcPr>
+            <w:tcW w:w="2978" w:type="dxa"/>
+          </w:tcPr>
+          <w:p>
+            <w:pPr>
+              <w:bidi w:val="0"/>
+              <w:rPr>
+                <w:rFonts w:ascii="Fira Code" w:hAnsi="Fira Code" w:cs="Courier New"/>
+                <w:sz w:val="16"/>
+                <w:szCs w:val="16"/>
+              </w:rPr>
+            </w:pPr>
+            <w:r>
+              <w:rPr>
+                <w:rFonts w:ascii="Fira Code" w:hAnsi="Fira Code" w:cs="Courier New"/>
+                <w:sz w:val="16"/>
+                <w:szCs w:val="16"/>
+              </w:rPr>
+              <w:t>p=""</w:t>
+            </w:r>
+          </w:p>
+          <w:p>
+            <w:pPr>
+              <w:bidi w:val="0"/>
+              <w:spacing w:before="360"/>
+              <w:rPr>
+                <w:rFonts w:ascii="Fira Code" w:hAnsi="Fira Code" w:cs="Courier New"/>
+                <w:sz w:val="16"/>
+                <w:szCs w:val="16"/>
+              </w:rPr>
+            </w:pPr>
+            <w:r>
+              <w:rPr>
+                <w:rFonts w:ascii="Fira Code" w:hAnsi="Fira Code" w:cs="Courier New"/>
+                <w:sz w:val="16"/>
+                <w:szCs w:val="16"/>
+              </w:rPr>
+              <w:t>c='</w:t>
+            </w:r>
+            <w:r>
+              <w:rPr>
+                <w:rFonts w:ascii="Fira Code" w:hAnsi="Fira Code" w:cs="Courier New"/>
+                <w:sz w:val="16"/>
+                <w:szCs w:val="16"/>
+              </w:rPr>
+              <w:t>f</w:t>
+            </w:r>
+            <w:r>
+              <w:rPr>
+                <w:rFonts w:ascii="Fira Code" w:hAnsi="Fira Code" w:cs="Courier New"/>
+                <w:sz w:val="16"/>
+                <w:szCs w:val="16"/>
+              </w:rPr>
+              <w:t>'</w:t>
+            </w:r>
+          </w:p>
+          <w:p>
+            <w:pPr>
+              <w:bidi w:val="0"/>
+              <w:spacing w:before="360"/>
+              <w:rPr>
+                <w:rFonts w:ascii="Fira Code" w:hAnsi="Fira Code" w:cs="Courier New"/>
+                <w:sz w:val="16"/>
+                <w:szCs w:val="16"/>
+              </w:rPr>
+            </w:pPr>
+            <w:r>
+              <w:rPr>
+                <w:rFonts w:ascii="Fira Code" w:hAnsi="Fira Code" w:cs="Courier New"/>
+                <w:sz w:val="16"/>
+                <w:szCs w:val="16"/>
+              </w:rPr>
+              <w:t>["flower", "</w:t>
+            </w:r>
+            <w:r>
+              <w:rPr>
+                <w:rFonts w:ascii="Fira Code" w:hAnsi="Fira Code" w:cs="Courier New"/>
+                <w:sz w:val="16"/>
+                <w:szCs w:val="16"/>
+                <w:u w:val="single"/>
+              </w:rPr>
+              <w:t>f</w:t>
+            </w:r>
+            <w:r>
+              <w:rPr>
+                <w:rFonts w:ascii="Fira Code" w:hAnsi="Fira Code" w:cs="Courier New"/>
+                <w:sz w:val="16"/>
+                <w:szCs w:val="16"/>
+              </w:rPr>
+              <w:t>low", "flight"]</w:t>
+            </w:r>
+          </w:p>
+          <w:p>
+            <w:pPr>
+              <w:bidi w:val="0"/>
+              <w:spacing w:before="360"/>
+              <w:rPr>
+                <w:rFonts w:ascii="Fira Code" w:hAnsi="Fira Code" w:cs="Courier New"/>
+                <w:sz w:val="16"/>
+                <w:szCs w:val="16"/>
+              </w:rPr>
+            </w:pPr>
+            <w:r>
+              <w:rPr>
+                <w:rFonts w:ascii="Fira Code" w:hAnsi="Fira Code" w:cs="Courier New"/>
+                <w:sz w:val="16"/>
+                <w:szCs w:val="16"/>
+              </w:rPr>
+              <w:t>["flower", "flow", "</w:t>
+            </w:r>
+            <w:r>
+              <w:rPr>
+                <w:rFonts w:ascii="Fira Code" w:hAnsi="Fira Code" w:cs="Courier New"/>
+                <w:sz w:val="16"/>
+                <w:szCs w:val="16"/>
+                <w:u w:val="single"/>
+              </w:rPr>
+              <w:t>f</w:t>
+            </w:r>
+            <w:r>
+              <w:rPr>
+                <w:rFonts w:ascii="Fira Code" w:hAnsi="Fira Code" w:cs="Courier New"/>
+                <w:sz w:val="16"/>
+                <w:szCs w:val="16"/>
+              </w:rPr>
+              <w:t>light"]</w:t>
+            </w:r>
+          </w:p>
+          <w:p>
+            <w:pPr>
+              <w:bidi w:val="0"/>
+              <w:spacing w:before="360"/>
+              <w:rPr>
+                <w:rFonts w:ascii="Fira Code" w:hAnsi="Fira Code" w:cs="Courier New"/>
+                <w:sz w:val="16"/>
+                <w:szCs w:val="16"/>
+              </w:rPr>
+            </w:pPr>
+            <w:r>
+              <w:rPr>
+                <w:rFonts w:ascii="Fira Code" w:hAnsi="Fira Code" w:cs="Courier New"/>
+                <w:sz w:val="16"/>
+                <w:szCs w:val="16"/>
+              </w:rPr>
+              <w:t>p="f"</w:t>
+            </w:r>
+          </w:p>
+          <w:p>
+            <w:pPr>
+              <w:bidi w:val="0"/>
+              <w:spacing w:before="360"/>
+              <w:rPr>
+                <w:rFonts w:ascii="Fira Code" w:hAnsi="Fira Code" w:cs="Courier New"/>
+                <w:sz w:val="16"/>
+                <w:szCs w:val="16"/>
+              </w:rPr>
+            </w:pPr>
+            <w:r>
+              <w:rPr>
+                <w:rFonts w:ascii="Fira Code" w:hAnsi="Fira Code" w:cs="Courier New"/>
+                <w:sz w:val="16"/>
+                <w:szCs w:val="16"/>
+              </w:rPr>
+              <w:t>c='l'</w:t>
+            </w:r>
+          </w:p>
+          <w:p>
+            <w:pPr>
+              <w:bidi w:val="0"/>
+              <w:spacing w:before="360"/>
+              <w:rPr>
+                <w:rFonts w:ascii="Fira Code" w:hAnsi="Fira Code" w:cs="Courier New"/>
+                <w:sz w:val="16"/>
+                <w:szCs w:val="16"/>
+              </w:rPr>
+            </w:pPr>
+            <w:r>
+              <w:rPr>
+                <w:rFonts w:ascii="Fira Code" w:hAnsi="Fira Code" w:cs="Courier New"/>
+                <w:sz w:val="16"/>
+                <w:szCs w:val="16"/>
+              </w:rPr>
+              <w:t>["flower", "f</w:t>
+            </w:r>
+            <w:r>
+              <w:rPr>
+                <w:rFonts w:ascii="Fira Code" w:hAnsi="Fira Code" w:cs="Courier New"/>
+                <w:sz w:val="16"/>
+                <w:szCs w:val="16"/>
+                <w:u w:val="single"/>
+              </w:rPr>
+              <w:t>l</w:t>
+            </w:r>
+            <w:r>
+              <w:rPr>
+                <w:rFonts w:ascii="Fira Code" w:hAnsi="Fira Code" w:cs="Courier New"/>
+                <w:sz w:val="16"/>
+                <w:szCs w:val="16"/>
+              </w:rPr>
+              <w:t>ow", "flight"]</w:t>
+            </w:r>
+          </w:p>
+          <w:p>
+            <w:pPr>
+              <w:bidi w:val="0"/>
+              <w:spacing w:before="360"/>
+              <w:rPr>
+                <w:rFonts w:ascii="Fira Code" w:hAnsi="Fira Code" w:cs="Courier New"/>
+                <w:sz w:val="16"/>
+                <w:szCs w:val="16"/>
+              </w:rPr>
+            </w:pPr>
+            <w:r>
+              <w:rPr>
+                <w:rFonts w:ascii="Fira Code" w:hAnsi="Fira Code" w:cs="Courier New"/>
+                <w:sz w:val="16"/>
+                <w:szCs w:val="16"/>
+              </w:rPr>
+              <w:t>["flower", "flow", "f</w:t>
+            </w:r>
+            <w:r>
+              <w:rPr>
+                <w:rFonts w:ascii="Fira Code" w:hAnsi="Fira Code" w:cs="Courier New"/>
+                <w:sz w:val="16"/>
+                <w:szCs w:val="16"/>
+                <w:u w:val="single"/>
+              </w:rPr>
+              <w:t>l</w:t>
+            </w:r>
+            <w:r>
+              <w:rPr>
+                <w:rFonts w:ascii="Fira Code" w:hAnsi="Fira Code" w:cs="Courier New"/>
+                <w:sz w:val="16"/>
+                <w:szCs w:val="16"/>
+              </w:rPr>
+              <w:t>ight"]</w:t>
+            </w:r>
+          </w:p>
+          <w:p>
+            <w:pPr>
+              <w:bidi w:val="0"/>
+              <w:spacing w:before="360"/>
+              <w:rPr>
+                <w:rFonts w:ascii="Fira Code" w:hAnsi="Fira Code" w:cs="Courier New"/>
+                <w:sz w:val="16"/>
+                <w:szCs w:val="16"/>
+              </w:rPr>
+            </w:pPr>
+            <w:r>
+              <w:rPr>
+                <w:rFonts w:ascii="Fira Code" w:hAnsi="Fira Code" w:cs="Courier New"/>
+                <w:sz w:val="16"/>
+                <w:szCs w:val="16"/>
+              </w:rPr>
+              <w:t>p="fl"</w:t>
+            </w:r>
+          </w:p>
+          <w:p>
+            <w:pPr>
+              <w:bidi w:val="0"/>
+              <w:spacing w:before="360"/>
+              <w:rPr>
+                <w:rFonts w:ascii="Fira Code" w:hAnsi="Fira Code" w:cs="Courier New"/>
+                <w:sz w:val="16"/>
+                <w:szCs w:val="16"/>
+              </w:rPr>
+            </w:pPr>
+            <w:r>
+              <w:rPr>
+                <w:rFonts w:ascii="Fira Code" w:hAnsi="Fira Code" w:cs="Courier New"/>
+                <w:sz w:val="16"/>
+                <w:szCs w:val="16"/>
+              </w:rPr>
+              <w:t>c='o'</w:t>
+            </w:r>
+          </w:p>
+          <w:p>
+            <w:pPr>
+              <w:bidi w:val="0"/>
+              <w:spacing w:before="360"/>
+              <w:rPr>
+                <w:rFonts w:ascii="Fira Code" w:hAnsi="Fira Code" w:cs="Courier New"/>
+                <w:sz w:val="16"/>
+                <w:szCs w:val="16"/>
+              </w:rPr>
+            </w:pPr>
+            <w:r>
+              <w:rPr>
+                <w:rFonts w:ascii="Fira Code" w:hAnsi="Fira Code" w:cs="Courier New"/>
+                <w:sz w:val="16"/>
+                <w:szCs w:val="16"/>
+              </w:rPr>
+              <w:t>["flower", "fl</w:t>
+            </w:r>
+            <w:r>
+              <w:rPr>
+                <w:rFonts w:ascii="Fira Code" w:hAnsi="Fira Code" w:cs="Courier New"/>
+                <w:sz w:val="16"/>
+                <w:szCs w:val="16"/>
+                <w:u w:val="single"/>
+              </w:rPr>
+              <w:t>o</w:t>
+            </w:r>
+            <w:r>
+              <w:rPr>
+                <w:rFonts w:ascii="Fira Code" w:hAnsi="Fira Code" w:cs="Courier New"/>
+                <w:sz w:val="16"/>
+                <w:szCs w:val="16"/>
+              </w:rPr>
+              <w:t>w", "flight"]</w:t>
+            </w:r>
+          </w:p>
+          <w:p>
+            <w:pPr>
+              <w:bidi w:val="0"/>
+              <w:spacing w:before="360"/>
+              <w:rPr>
+                <w:rFonts w:ascii="Fira Code" w:hAnsi="Fira Code" w:cs="Courier New"/>
+                <w:sz w:val="16"/>
+                <w:szCs w:val="16"/>
+              </w:rPr>
+            </w:pPr>
+            <w:r>
+              <w:rPr>
+                <w:rFonts w:ascii="Fira Code" w:hAnsi="Fira Code" w:cs="Courier New"/>
+                <w:sz w:val="16"/>
+                <w:szCs w:val="16"/>
+              </w:rPr>
+              <w:t>["flower", "flow", "fl</w:t>
+            </w:r>
+            <w:r>
+              <w:rPr>
+                <w:rFonts w:ascii="Fira Code" w:hAnsi="Fira Code" w:cs="Courier New"/>
+                <w:sz w:val="16"/>
+                <w:szCs w:val="16"/>
+                <w:u w:val="single"/>
+              </w:rPr>
+              <w:t>i</w:t>
+            </w:r>
+            <w:r>
+              <w:rPr>
+                <w:rFonts w:ascii="Fira Code" w:hAnsi="Fira Code" w:cs="Courier New"/>
+                <w:sz w:val="16"/>
+                <w:szCs w:val="16"/>
+              </w:rPr>
+              <w:t>ght"]</w:t>
+            </w:r>
+          </w:p>
+        </w:tc>
+        <w:tc>
+          <w:tcPr>
+            <w:tcW w:w="2693" w:type="dxa"/>
+          </w:tcPr>
+          <w:p>
+            <w:pPr>
+              <w:bidi w:val="0"/>
+              <w:rPr>
+                <w:rFonts w:ascii="Fira Code" w:hAnsi="Fira Code" w:cs="Courier New"/>
+                <w:sz w:val="16"/>
+                <w:szCs w:val="16"/>
+              </w:rPr>
+            </w:pPr>
+            <w:r>
+              <w:rPr>
+                <w:rFonts w:ascii="Fira Code" w:hAnsi="Fira Code" w:cs="Courier New"/>
+                <w:sz w:val="16"/>
+                <w:szCs w:val="16"/>
+              </w:rPr>
+              <w:t>p=""</w:t>
+            </w:r>
+          </w:p>
+          <w:p>
+            <w:pPr>
+              <w:bidi w:val="0"/>
+              <w:spacing w:before="360"/>
+              <w:rPr>
+                <w:rFonts w:ascii="Fira Code" w:hAnsi="Fira Code" w:cs="Courier New"/>
+                <w:sz w:val="16"/>
+                <w:szCs w:val="16"/>
+              </w:rPr>
+            </w:pPr>
+            <w:r>
+              <w:rPr>
+                <w:rFonts w:ascii="Fira Code" w:hAnsi="Fira Code" w:cs="Courier New"/>
+                <w:sz w:val="16"/>
+                <w:szCs w:val="16"/>
+              </w:rPr>
+              <w:t>c='</w:t>
+            </w:r>
+            <w:r>
+              <w:rPr>
+                <w:rFonts w:ascii="Fira Code" w:hAnsi="Fira Code" w:cs="Courier New"/>
+                <w:sz w:val="16"/>
+                <w:szCs w:val="16"/>
+              </w:rPr>
+              <w:t>d</w:t>
+            </w:r>
+            <w:r>
+              <w:rPr>
+                <w:rFonts w:ascii="Fira Code" w:hAnsi="Fira Code" w:cs="Courier New"/>
+                <w:sz w:val="16"/>
+                <w:szCs w:val="16"/>
+              </w:rPr>
+              <w:t>'</w:t>
+            </w:r>
+          </w:p>
+          <w:p>
+            <w:pPr>
+              <w:bidi w:val="0"/>
+              <w:spacing w:before="360"/>
+              <w:rPr>
+                <w:rFonts w:ascii="Fira Code" w:hAnsi="Fira Code" w:cs="Courier New"/>
+                <w:sz w:val="16"/>
+                <w:szCs w:val="16"/>
+              </w:rPr>
+            </w:pPr>
+            <w:r>
+              <w:rPr>
+                <w:rFonts w:ascii="Fira Code" w:hAnsi="Fira Code" w:cs="Courier New"/>
+                <w:sz w:val="16"/>
+                <w:szCs w:val="16"/>
+              </w:rPr>
+              <w:t>["dog", "</w:t>
+            </w:r>
+            <w:r>
+              <w:rPr>
+                <w:rFonts w:ascii="Fira Code" w:hAnsi="Fira Code" w:cs="Courier New"/>
+                <w:sz w:val="16"/>
+                <w:szCs w:val="16"/>
+                <w:u w:val="single"/>
+              </w:rPr>
+              <w:t>r</w:t>
+            </w:r>
+            <w:r>
+              <w:rPr>
+                <w:rFonts w:ascii="Fira Code" w:hAnsi="Fira Code" w:cs="Courier New"/>
+                <w:sz w:val="16"/>
+                <w:szCs w:val="16"/>
+              </w:rPr>
+              <w:t>acecar", "car"]</w:t>
+            </w:r>
+          </w:p>
+        </w:tc>
+        <w:tc>
+          <w:tcPr>
+            <w:tcW w:w="3402" w:type="dxa"/>
+          </w:tcPr>
+          <w:p>
+            <w:pPr>
+              <w:bidi w:val="0"/>
+              <w:rPr>
+                <w:rFonts w:ascii="Fira Code" w:hAnsi="Fira Code" w:cs="Courier New"/>
+                <w:sz w:val="16"/>
+                <w:szCs w:val="16"/>
+              </w:rPr>
+            </w:pPr>
+            <w:r>
+              <w:rPr>
+                <w:rFonts w:ascii="Fira Code" w:hAnsi="Fira Code" w:cs="Courier New"/>
+                <w:sz w:val="16"/>
+                <w:szCs w:val="16"/>
+              </w:rPr>
+              <w:t>p=""</w:t>
+            </w:r>
+          </w:p>
+          <w:p>
+            <w:pPr>
+              <w:bidi w:val="0"/>
+              <w:spacing w:before="360"/>
+              <w:rPr>
+                <w:rFonts w:ascii="Fira Code" w:hAnsi="Fira Code" w:cs="Courier New"/>
+                <w:sz w:val="16"/>
+                <w:szCs w:val="16"/>
+              </w:rPr>
+            </w:pPr>
+            <w:r>
+              <w:rPr>
+                <w:rFonts w:ascii="Fira Code" w:hAnsi="Fira Code" w:cs="Courier New"/>
+                <w:sz w:val="16"/>
+                <w:szCs w:val="16"/>
+              </w:rPr>
+              <w:t>c='</w:t>
+            </w:r>
+            <w:r>
+              <w:rPr>
+                <w:rFonts w:ascii="Fira Code" w:hAnsi="Fira Code" w:cs="Courier New"/>
+                <w:sz w:val="16"/>
+                <w:szCs w:val="16"/>
+              </w:rPr>
+              <w:t>f</w:t>
+            </w:r>
+            <w:r>
+              <w:rPr>
+                <w:rFonts w:ascii="Fira Code" w:hAnsi="Fira Code" w:cs="Courier New"/>
+                <w:sz w:val="16"/>
+                <w:szCs w:val="16"/>
+              </w:rPr>
+              <w:t>'</w:t>
+            </w:r>
+          </w:p>
+          <w:p>
+            <w:pPr>
+              <w:bidi w:val="0"/>
+              <w:spacing w:before="360"/>
+              <w:rPr>
+                <w:rFonts w:ascii="Fira Code" w:hAnsi="Fira Code" w:cs="Courier New"/>
+                <w:sz w:val="16"/>
+                <w:szCs w:val="16"/>
+              </w:rPr>
+            </w:pPr>
+            <w:r>
+              <w:rPr>
+                <w:rFonts w:ascii="Fira Code" w:hAnsi="Fira Code" w:cs="Courier New"/>
+                <w:sz w:val="16"/>
+                <w:szCs w:val="16"/>
+              </w:rPr>
+              <w:t>["f</w:t>
+            </w:r>
+            <w:r>
+              <w:rPr>
+                <w:rFonts w:ascii="Fira Code" w:hAnsi="Fira Code" w:cs="Courier New"/>
+                <w:sz w:val="16"/>
+                <w:szCs w:val="16"/>
+              </w:rPr>
+              <w:t>lower</w:t>
+            </w:r>
+            <w:r>
+              <w:rPr>
+                <w:rFonts w:ascii="Fira Code" w:hAnsi="Fira Code" w:cs="Courier New"/>
+                <w:sz w:val="16"/>
+                <w:szCs w:val="16"/>
+              </w:rPr>
+              <w:t>", "</w:t>
+            </w:r>
+            <w:r>
+              <w:rPr>
+                <w:rFonts w:ascii="Fira Code" w:hAnsi="Fira Code" w:cs="Courier New"/>
+                <w:sz w:val="16"/>
+                <w:szCs w:val="16"/>
+                <w:u w:val="single"/>
+              </w:rPr>
+              <w:t>f</w:t>
+            </w:r>
+            <w:r>
+              <w:rPr>
+                <w:rFonts w:ascii="Fira Code" w:hAnsi="Fira Code" w:cs="Courier New"/>
+                <w:sz w:val="16"/>
+                <w:szCs w:val="16"/>
+              </w:rPr>
+              <w:t>low</w:t>
+            </w:r>
+            <w:r>
+              <w:rPr>
+                <w:rFonts w:ascii="Fira Code" w:hAnsi="Fira Code" w:cs="Courier New"/>
+                <w:sz w:val="16"/>
+                <w:szCs w:val="16"/>
+              </w:rPr>
+              <w:t>", "</w:t>
+            </w:r>
+            <w:r>
+              <w:rPr>
+                <w:rFonts w:ascii="Fira Code" w:hAnsi="Fira Code" w:cs="Courier New"/>
+                <w:sz w:val="16"/>
+                <w:szCs w:val="16"/>
+              </w:rPr>
+              <w:t>flowstone</w:t>
+            </w:r>
+            <w:r>
+              <w:rPr>
+                <w:rFonts w:ascii="Fira Code" w:hAnsi="Fira Code" w:cs="Courier New"/>
+                <w:sz w:val="16"/>
+                <w:szCs w:val="16"/>
+              </w:rPr>
+              <w:t>"]</w:t>
+            </w:r>
+          </w:p>
+          <w:p>
+            <w:pPr>
+              <w:bidi w:val="0"/>
+              <w:spacing w:before="360"/>
+              <w:rPr>
+                <w:rFonts w:ascii="Fira Code" w:hAnsi="Fira Code" w:cs="Courier New"/>
+                <w:sz w:val="16"/>
+                <w:szCs w:val="16"/>
+              </w:rPr>
+            </w:pPr>
+            <w:r>
+              <w:rPr>
+                <w:rFonts w:ascii="Fira Code" w:hAnsi="Fira Code" w:cs="Courier New"/>
+                <w:sz w:val="16"/>
+                <w:szCs w:val="16"/>
+              </w:rPr>
+              <w:t>["f</w:t>
+            </w:r>
+            <w:r>
+              <w:rPr>
+                <w:rFonts w:ascii="Fira Code" w:hAnsi="Fira Code" w:cs="Courier New"/>
+                <w:sz w:val="16"/>
+                <w:szCs w:val="16"/>
+              </w:rPr>
+              <w:t>lower</w:t>
+            </w:r>
+            <w:r>
+              <w:rPr>
+                <w:rFonts w:ascii="Fira Code" w:hAnsi="Fira Code" w:cs="Courier New"/>
+                <w:sz w:val="16"/>
+                <w:szCs w:val="16"/>
+              </w:rPr>
+              <w:t>", "</w:t>
+            </w:r>
+            <w:r>
+              <w:rPr>
+                <w:rFonts w:ascii="Fira Code" w:hAnsi="Fira Code" w:cs="Courier New"/>
+                <w:sz w:val="16"/>
+                <w:szCs w:val="16"/>
+              </w:rPr>
+              <w:t>flow</w:t>
+            </w:r>
+            <w:r>
+              <w:rPr>
+                <w:rFonts w:ascii="Fira Code" w:hAnsi="Fira Code" w:cs="Courier New"/>
+                <w:sz w:val="16"/>
+                <w:szCs w:val="16"/>
+              </w:rPr>
+              <w:t>", "</w:t>
+            </w:r>
+            <w:r>
+              <w:rPr>
+                <w:rFonts w:ascii="Fira Code" w:hAnsi="Fira Code" w:cs="Courier New"/>
+                <w:sz w:val="16"/>
+                <w:szCs w:val="16"/>
+                <w:u w:val="single"/>
+              </w:rPr>
+              <w:t>f</w:t>
+            </w:r>
+            <w:r>
+              <w:rPr>
+                <w:rFonts w:ascii="Fira Code" w:hAnsi="Fira Code" w:cs="Courier New"/>
+                <w:sz w:val="16"/>
+                <w:szCs w:val="16"/>
+              </w:rPr>
+              <w:t>lowstone</w:t>
+            </w:r>
+            <w:r>
+              <w:rPr>
+                <w:rFonts w:ascii="Fira Code" w:hAnsi="Fira Code" w:cs="Courier New"/>
+                <w:sz w:val="16"/>
+                <w:szCs w:val="16"/>
+              </w:rPr>
+              <w:t>"]</w:t>
+            </w:r>
+          </w:p>
+          <w:p>
+            <w:pPr>
+              <w:bidi w:val="0"/>
+              <w:spacing w:before="360"/>
+              <w:rPr>
+                <w:rFonts w:ascii="Fira Code" w:hAnsi="Fira Code" w:cs="Courier New"/>
+                <w:sz w:val="16"/>
+                <w:szCs w:val="16"/>
+              </w:rPr>
+            </w:pPr>
+            <w:r>
+              <w:rPr>
+                <w:rFonts w:ascii="Fira Code" w:hAnsi="Fira Code" w:cs="Courier New"/>
+                <w:sz w:val="16"/>
+                <w:szCs w:val="16"/>
+              </w:rPr>
+              <w:t>p="</w:t>
+            </w:r>
+            <w:r>
+              <w:rPr>
+                <w:rFonts w:ascii="Fira Code" w:hAnsi="Fira Code" w:cs="Courier New"/>
+                <w:sz w:val="16"/>
+                <w:szCs w:val="16"/>
+              </w:rPr>
+              <w:t>f</w:t>
+            </w:r>
+            <w:r>
+              <w:rPr>
+                <w:rFonts w:ascii="Fira Code" w:hAnsi="Fira Code" w:cs="Courier New"/>
+                <w:sz w:val="16"/>
+                <w:szCs w:val="16"/>
+              </w:rPr>
+              <w:t>"</w:t>
+            </w:r>
+          </w:p>
+          <w:p>
+            <w:pPr>
+              <w:bidi w:val="0"/>
+              <w:spacing w:before="360"/>
+              <w:rPr>
+                <w:rFonts w:ascii="Fira Code" w:hAnsi="Fira Code" w:cs="Courier New"/>
+                <w:sz w:val="16"/>
+                <w:szCs w:val="16"/>
+              </w:rPr>
+            </w:pPr>
+            <w:r>
+              <w:rPr>
+                <w:rFonts w:ascii="Fira Code" w:hAnsi="Fira Code" w:cs="Courier New"/>
+                <w:sz w:val="16"/>
+                <w:szCs w:val="16"/>
+              </w:rPr>
+              <w:t>c='l'</w:t>
+            </w:r>
+          </w:p>
+          <w:p>
+            <w:pPr>
+              <w:bidi w:val="0"/>
+              <w:spacing w:before="360"/>
+              <w:rPr>
+                <w:rFonts w:ascii="Fira Code" w:hAnsi="Fira Code" w:cs="Courier New"/>
+                <w:sz w:val="16"/>
+                <w:szCs w:val="16"/>
+              </w:rPr>
+            </w:pPr>
+            <w:r>
+              <w:rPr>
+                <w:rFonts w:ascii="Fira Code" w:hAnsi="Fira Code" w:cs="Courier New"/>
+                <w:sz w:val="16"/>
+                <w:szCs w:val="16"/>
+              </w:rPr>
+              <w:t>["fl</w:t>
+            </w:r>
+            <w:r>
+              <w:rPr>
+                <w:rFonts w:ascii="Fira Code" w:hAnsi="Fira Code" w:cs="Courier New"/>
+                <w:sz w:val="16"/>
+                <w:szCs w:val="16"/>
+              </w:rPr>
+              <w:t>ower</w:t>
+            </w:r>
+            <w:r>
+              <w:rPr>
+                <w:rFonts w:ascii="Fira Code" w:hAnsi="Fira Code" w:cs="Courier New"/>
+                <w:sz w:val="16"/>
+                <w:szCs w:val="16"/>
+              </w:rPr>
+              <w:t>", "</w:t>
+            </w:r>
+            <w:r>
+              <w:rPr>
+                <w:rFonts w:ascii="Fira Code" w:hAnsi="Fira Code" w:cs="Courier New"/>
+                <w:sz w:val="16"/>
+                <w:szCs w:val="16"/>
+              </w:rPr>
+              <w:t>f</w:t>
+            </w:r>
+            <w:r>
+              <w:rPr>
+                <w:rFonts w:ascii="Fira Code" w:hAnsi="Fira Code" w:cs="Courier New"/>
+                <w:sz w:val="16"/>
+                <w:szCs w:val="16"/>
+                <w:u w:val="single"/>
+              </w:rPr>
+              <w:t>l</w:t>
+            </w:r>
+            <w:r>
+              <w:rPr>
+                <w:rFonts w:ascii="Fira Code" w:hAnsi="Fira Code" w:cs="Courier New"/>
+                <w:sz w:val="16"/>
+                <w:szCs w:val="16"/>
+              </w:rPr>
+              <w:t>ow</w:t>
+            </w:r>
+            <w:r>
+              <w:rPr>
+                <w:rFonts w:ascii="Fira Code" w:hAnsi="Fira Code" w:cs="Courier New"/>
+                <w:sz w:val="16"/>
+                <w:szCs w:val="16"/>
+              </w:rPr>
+              <w:t>", "</w:t>
+            </w:r>
+            <w:r>
+              <w:rPr>
+                <w:rFonts w:ascii="Fira Code" w:hAnsi="Fira Code" w:cs="Courier New"/>
+                <w:sz w:val="16"/>
+                <w:szCs w:val="16"/>
+              </w:rPr>
+              <w:t>flowstone</w:t>
+            </w:r>
+            <w:r>
+              <w:rPr>
+                <w:rFonts w:ascii="Fira Code" w:hAnsi="Fira Code" w:cs="Courier New"/>
+                <w:sz w:val="16"/>
+                <w:szCs w:val="16"/>
+              </w:rPr>
+              <w:t>"]</w:t>
+            </w:r>
+          </w:p>
+          <w:p>
+            <w:pPr>
+              <w:bidi w:val="0"/>
+              <w:spacing w:before="360"/>
+              <w:rPr>
+                <w:rFonts w:ascii="Fira Code" w:hAnsi="Fira Code" w:cs="Courier New"/>
+                <w:sz w:val="16"/>
+                <w:szCs w:val="16"/>
+              </w:rPr>
+            </w:pPr>
+            <w:r>
+              <w:rPr>
+                <w:rFonts w:ascii="Fira Code" w:hAnsi="Fira Code" w:cs="Courier New"/>
+                <w:sz w:val="16"/>
+                <w:szCs w:val="16"/>
+              </w:rPr>
+              <w:t>["fl</w:t>
+            </w:r>
+            <w:r>
+              <w:rPr>
+                <w:rFonts w:ascii="Fira Code" w:hAnsi="Fira Code" w:cs="Courier New"/>
+                <w:sz w:val="16"/>
+                <w:szCs w:val="16"/>
+              </w:rPr>
+              <w:t>ower</w:t>
+            </w:r>
+            <w:r>
+              <w:rPr>
+                <w:rFonts w:ascii="Fira Code" w:hAnsi="Fira Code" w:cs="Courier New"/>
+                <w:sz w:val="16"/>
+                <w:szCs w:val="16"/>
+              </w:rPr>
+              <w:t>", "</w:t>
+            </w:r>
+            <w:r>
+              <w:rPr>
+                <w:rFonts w:ascii="Fira Code" w:hAnsi="Fira Code" w:cs="Courier New"/>
+                <w:sz w:val="16"/>
+                <w:szCs w:val="16"/>
+              </w:rPr>
+              <w:t>flow</w:t>
+            </w:r>
+            <w:r>
+              <w:rPr>
+                <w:rFonts w:ascii="Fira Code" w:hAnsi="Fira Code" w:cs="Courier New"/>
+                <w:sz w:val="16"/>
+                <w:szCs w:val="16"/>
+              </w:rPr>
+              <w:t>", "</w:t>
+            </w:r>
+            <w:r>
+              <w:rPr>
+                <w:rFonts w:ascii="Fira Code" w:hAnsi="Fira Code" w:cs="Courier New"/>
+                <w:sz w:val="16"/>
+                <w:szCs w:val="16"/>
+              </w:rPr>
+              <w:t>f</w:t>
+            </w:r>
+            <w:r>
+              <w:rPr>
+                <w:rFonts w:ascii="Fira Code" w:hAnsi="Fira Code" w:cs="Courier New"/>
+                <w:sz w:val="16"/>
+                <w:szCs w:val="16"/>
+                <w:u w:val="single"/>
+              </w:rPr>
+              <w:t>l</w:t>
+            </w:r>
+            <w:r>
+              <w:rPr>
+                <w:rFonts w:ascii="Fira Code" w:hAnsi="Fira Code" w:cs="Courier New"/>
+                <w:sz w:val="16"/>
+                <w:szCs w:val="16"/>
+              </w:rPr>
+              <w:t>owstone</w:t>
+            </w:r>
+            <w:r>
+              <w:rPr>
+                <w:rFonts w:ascii="Fira Code" w:hAnsi="Fira Code" w:cs="Courier New"/>
+                <w:sz w:val="16"/>
+                <w:szCs w:val="16"/>
+              </w:rPr>
+              <w:t>"]</w:t>
+            </w:r>
+          </w:p>
+          <w:p>
+            <w:pPr>
+              <w:bidi w:val="0"/>
+              <w:spacing w:before="360"/>
+              <w:rPr>
+                <w:rFonts w:ascii="Fira Code" w:hAnsi="Fira Code" w:cs="Courier New"/>
+                <w:sz w:val="16"/>
+                <w:szCs w:val="16"/>
+              </w:rPr>
+            </w:pPr>
+            <w:r>
+              <w:rPr>
+                <w:rFonts w:ascii="Fira Code" w:hAnsi="Fira Code" w:cs="Courier New"/>
+                <w:sz w:val="16"/>
+                <w:szCs w:val="16"/>
+              </w:rPr>
+              <w:t>p="fl"</w:t>
+            </w:r>
+          </w:p>
+          <w:p>
+            <w:pPr>
+              <w:bidi w:val="0"/>
+              <w:spacing w:before="360"/>
+              <w:rPr>
+                <w:rFonts w:ascii="Fira Code" w:hAnsi="Fira Code" w:cs="Courier New"/>
+                <w:sz w:val="16"/>
+                <w:szCs w:val="16"/>
+              </w:rPr>
+            </w:pPr>
+            <w:r>
+              <w:rPr>
+                <w:rFonts w:ascii="Fira Code" w:hAnsi="Fira Code" w:cs="Courier New"/>
+                <w:sz w:val="16"/>
+                <w:szCs w:val="16"/>
+              </w:rPr>
+              <w:t>c='o'</w:t>
+            </w:r>
+          </w:p>
+          <w:p>
+            <w:pPr>
+              <w:bidi w:val="0"/>
+              <w:spacing w:before="360"/>
+              <w:rPr>
+                <w:rFonts w:ascii="Fira Code" w:hAnsi="Fira Code" w:cs="Courier New"/>
+                <w:sz w:val="16"/>
+                <w:szCs w:val="16"/>
+              </w:rPr>
+            </w:pPr>
+            <w:r>
+              <w:rPr>
+                <w:rFonts w:ascii="Fira Code" w:hAnsi="Fira Code" w:cs="Courier New"/>
+                <w:sz w:val="16"/>
+                <w:szCs w:val="16"/>
+              </w:rPr>
+              <w:t>["fl</w:t>
+            </w:r>
+            <w:r>
+              <w:rPr>
+                <w:rFonts w:ascii="Fira Code" w:hAnsi="Fira Code" w:cs="Courier New"/>
+                <w:sz w:val="16"/>
+                <w:szCs w:val="16"/>
+              </w:rPr>
+              <w:t>ower</w:t>
+            </w:r>
+            <w:r>
+              <w:rPr>
+                <w:rFonts w:ascii="Fira Code" w:hAnsi="Fira Code" w:cs="Courier New"/>
+                <w:sz w:val="16"/>
+                <w:szCs w:val="16"/>
+              </w:rPr>
+              <w:t>", "</w:t>
+            </w:r>
+            <w:r>
+              <w:rPr>
+                <w:rFonts w:ascii="Fira Code" w:hAnsi="Fira Code" w:cs="Courier New"/>
+                <w:sz w:val="16"/>
+                <w:szCs w:val="16"/>
+              </w:rPr>
+              <w:t>fl</w:t>
+            </w:r>
+            <w:r>
+              <w:rPr>
+                <w:rFonts w:ascii="Fira Code" w:hAnsi="Fira Code" w:cs="Courier New"/>
+                <w:sz w:val="16"/>
+                <w:szCs w:val="16"/>
+                <w:u w:val="single"/>
+              </w:rPr>
+              <w:t>o</w:t>
+            </w:r>
+            <w:r>
+              <w:rPr>
+                <w:rFonts w:ascii="Fira Code" w:hAnsi="Fira Code" w:cs="Courier New"/>
+                <w:sz w:val="16"/>
+                <w:szCs w:val="16"/>
+              </w:rPr>
+              <w:t>w</w:t>
+            </w:r>
+            <w:r>
+              <w:rPr>
+                <w:rFonts w:ascii="Fira Code" w:hAnsi="Fira Code" w:cs="Courier New"/>
+                <w:sz w:val="16"/>
+                <w:szCs w:val="16"/>
+              </w:rPr>
+              <w:t>", "</w:t>
+            </w:r>
+            <w:r>
+              <w:rPr>
+                <w:rFonts w:ascii="Fira Code" w:hAnsi="Fira Code" w:cs="Courier New"/>
+                <w:sz w:val="16"/>
+                <w:szCs w:val="16"/>
+              </w:rPr>
+              <w:t>flowstone</w:t>
+            </w:r>
+            <w:r>
+              <w:rPr>
+                <w:rFonts w:ascii="Fira Code" w:hAnsi="Fira Code" w:cs="Courier New"/>
+                <w:sz w:val="16"/>
+                <w:szCs w:val="16"/>
+              </w:rPr>
+              <w:t>"]</w:t>
+            </w:r>
+          </w:p>
+          <w:p>
+            <w:pPr>
+              <w:bidi w:val="0"/>
+              <w:spacing w:before="360"/>
+              <w:rPr>
+                <w:rFonts w:ascii="Fira Code" w:hAnsi="Fira Code" w:cs="Courier New"/>
+                <w:sz w:val="16"/>
+                <w:szCs w:val="16"/>
+              </w:rPr>
+            </w:pPr>
+            <w:r>
+              <w:rPr>
+                <w:rFonts w:ascii="Fira Code" w:hAnsi="Fira Code" w:cs="Courier New"/>
+                <w:sz w:val="16"/>
+                <w:szCs w:val="16"/>
+              </w:rPr>
+              <w:t>["f</w:t>
+            </w:r>
+            <w:r>
+              <w:rPr>
+                <w:rFonts w:ascii="Fira Code" w:hAnsi="Fira Code" w:cs="Courier New"/>
+                <w:sz w:val="16"/>
+                <w:szCs w:val="16"/>
+              </w:rPr>
+              <w:t>l</w:t>
+            </w:r>
+            <w:r>
+              <w:rPr>
+                <w:rFonts w:ascii="Fira Code" w:hAnsi="Fira Code" w:cs="Courier New"/>
+                <w:sz w:val="16"/>
+                <w:szCs w:val="16"/>
+              </w:rPr>
+              <w:t>ower</w:t>
+            </w:r>
+            <w:r>
+              <w:rPr>
+                <w:rFonts w:ascii="Fira Code" w:hAnsi="Fira Code" w:cs="Courier New"/>
+                <w:sz w:val="16"/>
+                <w:szCs w:val="16"/>
+              </w:rPr>
+              <w:t>", "</w:t>
+            </w:r>
+            <w:r>
+              <w:rPr>
+                <w:rFonts w:ascii="Fira Code" w:hAnsi="Fira Code" w:cs="Courier New"/>
+                <w:sz w:val="16"/>
+                <w:szCs w:val="16"/>
+              </w:rPr>
+              <w:t>flow</w:t>
+            </w:r>
+            <w:r>
+              <w:rPr>
+                <w:rFonts w:ascii="Fira Code" w:hAnsi="Fira Code" w:cs="Courier New"/>
+                <w:sz w:val="16"/>
+                <w:szCs w:val="16"/>
+              </w:rPr>
+              <w:t>", "</w:t>
+            </w:r>
+            <w:r>
+              <w:rPr>
+                <w:rFonts w:ascii="Fira Code" w:hAnsi="Fira Code" w:cs="Courier New"/>
+                <w:sz w:val="16"/>
+                <w:szCs w:val="16"/>
+              </w:rPr>
+              <w:t>fl</w:t>
+            </w:r>
+            <w:r>
+              <w:rPr>
+                <w:rFonts w:ascii="Fira Code" w:hAnsi="Fira Code" w:cs="Courier New"/>
+                <w:sz w:val="16"/>
+                <w:szCs w:val="16"/>
+                <w:u w:val="single"/>
+              </w:rPr>
+              <w:t>o</w:t>
+            </w:r>
+            <w:r>
+              <w:rPr>
+                <w:rFonts w:ascii="Fira Code" w:hAnsi="Fira Code" w:cs="Courier New"/>
+                <w:sz w:val="16"/>
+                <w:szCs w:val="16"/>
+              </w:rPr>
+              <w:t>wstone</w:t>
+            </w:r>
+            <w:r>
+              <w:rPr>
+                <w:rFonts w:ascii="Fira Code" w:hAnsi="Fira Code" w:cs="Courier New"/>
+                <w:sz w:val="16"/>
+                <w:szCs w:val="16"/>
+              </w:rPr>
+              <w:t>"]</w:t>
+            </w:r>
+          </w:p>
+          <w:p>
+            <w:pPr>
+              <w:bidi w:val="0"/>
+              <w:spacing w:before="360"/>
+              <w:rPr>
+                <w:rFonts w:ascii="Fira Code" w:hAnsi="Fira Code" w:cs="Courier New"/>
+                <w:sz w:val="16"/>
+                <w:szCs w:val="16"/>
+              </w:rPr>
+            </w:pPr>
+            <w:r>
+              <w:rPr>
+                <w:rFonts w:ascii="Fira Code" w:hAnsi="Fira Code" w:cs="Courier New"/>
+                <w:sz w:val="16"/>
+                <w:szCs w:val="16"/>
+              </w:rPr>
+              <w:t>p="flo"</w:t>
+            </w:r>
+          </w:p>
+          <w:p>
+            <w:pPr>
+              <w:bidi w:val="0"/>
+              <w:spacing w:before="360"/>
+              <w:rPr>
+                <w:rFonts w:ascii="Fira Code" w:hAnsi="Fira Code" w:cs="Courier New"/>
+                <w:sz w:val="16"/>
+                <w:szCs w:val="16"/>
+              </w:rPr>
+            </w:pPr>
+            <w:r>
+              <w:rPr>
+                <w:rFonts w:ascii="Fira Code" w:hAnsi="Fira Code" w:cs="Courier New"/>
+                <w:sz w:val="16"/>
+                <w:szCs w:val="16"/>
+              </w:rPr>
+              <w:t>c='w'</w:t>
+            </w:r>
+          </w:p>
+          <w:p>
+            <w:pPr>
+              <w:bidi w:val="0"/>
+              <w:spacing w:before="360"/>
+              <w:rPr>
+                <w:rFonts w:ascii="Fira Code" w:hAnsi="Fira Code" w:cs="Courier New"/>
+                <w:sz w:val="16"/>
+                <w:szCs w:val="16"/>
+              </w:rPr>
+            </w:pPr>
+            <w:r>
+              <w:rPr>
+                <w:rFonts w:ascii="Fira Code" w:hAnsi="Fira Code" w:cs="Courier New"/>
+                <w:sz w:val="16"/>
+                <w:szCs w:val="16"/>
+              </w:rPr>
+              <w:t>["f</w:t>
+            </w:r>
+            <w:r>
+              <w:rPr>
+                <w:rFonts w:ascii="Fira Code" w:hAnsi="Fira Code" w:cs="Courier New"/>
+                <w:sz w:val="16"/>
+                <w:szCs w:val="16"/>
+              </w:rPr>
+              <w:t>lower</w:t>
+            </w:r>
+            <w:r>
+              <w:rPr>
+                <w:rFonts w:ascii="Fira Code" w:hAnsi="Fira Code" w:cs="Courier New"/>
+                <w:sz w:val="16"/>
+                <w:szCs w:val="16"/>
+              </w:rPr>
+              <w:t>", "</w:t>
+            </w:r>
+            <w:r>
+              <w:rPr>
+                <w:rFonts w:ascii="Fira Code" w:hAnsi="Fira Code" w:cs="Courier New"/>
+                <w:sz w:val="16"/>
+                <w:szCs w:val="16"/>
+              </w:rPr>
+              <w:t>flo</w:t>
+            </w:r>
+            <w:r>
+              <w:rPr>
+                <w:rFonts w:ascii="Fira Code" w:hAnsi="Fira Code" w:cs="Courier New"/>
+                <w:sz w:val="16"/>
+                <w:szCs w:val="16"/>
+                <w:u w:val="single"/>
+              </w:rPr>
+              <w:t>w</w:t>
+            </w:r>
+            <w:r>
+              <w:rPr>
+                <w:rFonts w:ascii="Fira Code" w:hAnsi="Fira Code" w:cs="Courier New"/>
+                <w:sz w:val="16"/>
+                <w:szCs w:val="16"/>
+              </w:rPr>
+              <w:t>", "flowstone"]</w:t>
+            </w:r>
+          </w:p>
+          <w:p>
+            <w:pPr>
+              <w:bidi w:val="0"/>
+              <w:spacing w:before="360"/>
+              <w:rPr>
+                <w:rFonts w:ascii="Fira Code" w:hAnsi="Fira Code" w:cs="Courier New"/>
+                <w:sz w:val="16"/>
+                <w:szCs w:val="16"/>
+              </w:rPr>
+            </w:pPr>
+            <w:r>
+              <w:rPr>
+                <w:rFonts w:ascii="Fira Code" w:hAnsi="Fira Code" w:cs="Courier New"/>
+                <w:sz w:val="16"/>
+                <w:szCs w:val="16"/>
+              </w:rPr>
+              <w:t>["f</w:t>
+            </w:r>
+            <w:r>
+              <w:rPr>
+                <w:rFonts w:ascii="Fira Code" w:hAnsi="Fira Code" w:cs="Courier New"/>
+                <w:sz w:val="16"/>
+                <w:szCs w:val="16"/>
+              </w:rPr>
+              <w:t>lower</w:t>
+            </w:r>
+            <w:r>
+              <w:rPr>
+                <w:rFonts w:ascii="Fira Code" w:hAnsi="Fira Code" w:cs="Courier New"/>
+                <w:sz w:val="16"/>
+                <w:szCs w:val="16"/>
+              </w:rPr>
+              <w:t>", "</w:t>
+            </w:r>
+            <w:r>
+              <w:rPr>
+                <w:rFonts w:ascii="Fira Code" w:hAnsi="Fira Code" w:cs="Courier New"/>
+                <w:sz w:val="16"/>
+                <w:szCs w:val="16"/>
+              </w:rPr>
+              <w:t>flow</w:t>
+            </w:r>
+            <w:r>
+              <w:rPr>
+                <w:rFonts w:ascii="Fira Code" w:hAnsi="Fira Code" w:cs="Courier New"/>
+                <w:sz w:val="16"/>
+                <w:szCs w:val="16"/>
+              </w:rPr>
+              <w:t>", "flo</w:t>
+            </w:r>
+            <w:r>
+              <w:rPr>
+                <w:rFonts w:ascii="Fira Code" w:hAnsi="Fira Code" w:cs="Courier New"/>
+                <w:sz w:val="16"/>
+                <w:szCs w:val="16"/>
+                <w:u w:val="single"/>
+              </w:rPr>
+              <w:t>w</w:t>
+            </w:r>
+            <w:r>
+              <w:rPr>
+                <w:rFonts w:ascii="Fira Code" w:hAnsi="Fira Code" w:cs="Courier New"/>
+                <w:sz w:val="16"/>
+                <w:szCs w:val="16"/>
+              </w:rPr>
+              <w:t>stone"]</w:t>
+            </w:r>
+          </w:p>
+          <w:p>
+            <w:pPr>
+              <w:bidi w:val="0"/>
+              <w:spacing w:before="360"/>
+              <w:rPr>
+                <w:rFonts w:ascii="Fira Code" w:hAnsi="Fira Code" w:cs="Courier New"/>
+                <w:sz w:val="16"/>
+                <w:szCs w:val="16"/>
+              </w:rPr>
+            </w:pPr>
+            <w:r>
+              <w:rPr>
+                <w:rFonts w:ascii="Fira Code" w:hAnsi="Fira Code" w:cs="Courier New"/>
+                <w:sz w:val="16"/>
+                <w:szCs w:val="16"/>
+              </w:rPr>
+              <w:t>p="flow"</w:t>
+            </w:r>
+          </w:p>
+          <w:p>
+            <w:pPr>
+              <w:bidi w:val="0"/>
+              <w:rPr>
+                <w:rFonts w:ascii="Fira Code" w:hAnsi="Fira Code" w:cs="Courier New"/>
+                <w:sz w:val="16"/>
+                <w:szCs w:val="16"/>
+              </w:rPr>
+            </w:pPr>
+          </w:p>
+          <w:p>
+            <w:pPr>
+              <w:bidi w:val="0"/>
+              <w:rPr>
+                <w:rFonts w:ascii="Fira Code" w:hAnsi="Fira Code" w:cs="Courier New"/>
+                <w:sz w:val="16"/>
+                <w:szCs w:val="16"/>
+              </w:rPr>
+            </w:pPr>
+          </w:p>
+          <w:p>
+            <w:pPr>
+              <w:bidi w:val="0"/>
+              <w:rPr>
+                <w:rFonts w:ascii="Fira Code" w:hAnsi="Fira Code" w:cs="Courier New"/>
+                <w:sz w:val="16"/>
+                <w:szCs w:val="16"/>
+              </w:rPr>
+            </w:pPr>
+          </w:p>
+          <w:p>
+            <w:pPr>
+              <w:bidi w:val="0"/>
+              <w:rPr>
+                <w:rFonts w:ascii="Fira Code" w:hAnsi="Fira Code" w:cs="Courier New"/>
+                <w:sz w:val="16"/>
+                <w:szCs w:val="16"/>
+              </w:rPr>
+            </w:pPr>
+          </w:p>
+          <w:p>
+            <w:pPr>
+              <w:bidi w:val="0"/>
+              <w:rPr>
+                <w:rFonts w:ascii="Fira Code" w:hAnsi="Fira Code" w:cs="Courier New"/>
+                <w:sz w:val="16"/>
+                <w:szCs w:val="16"/>
+              </w:rPr>
+            </w:pPr>
+          </w:p>
+        </w:tc>
+      </w:tr>
+      <w:tr>
+        <w:tc>
+          <w:tcPr>
+            <w:tcW w:w="2978" w:type="dxa"/>
+          </w:tcPr>
+          <w:p>
+            <w:pPr>
+              <w:bidi w:val="0"/>
+              <w:rPr>
+                <w:rFonts w:ascii="Fira Code" w:hAnsi="Fira Code" w:cs="Courier New"/>
+                <w:sz w:val="16"/>
+                <w:szCs w:val="16"/>
+              </w:rPr>
+            </w:pPr>
+            <w:r>
+              <w:rPr>
+                <w:rFonts w:ascii="Fira Code" w:hAnsi="Fira Code" w:cs="Courier New"/>
+                <w:b/>
+                <w:bCs/>
+                <w:color w:val="70AD47" w:themeColor="accent6"/>
+                <w:sz w:val="16"/>
+                <w:szCs w:val="16"/>
+              </w:rPr>
+              <w:t>"fl"</w:t>
+            </w:r>
+          </w:p>
+        </w:tc>
+        <w:tc>
+          <w:tcPr>
+            <w:tcW w:w="2693" w:type="dxa"/>
+          </w:tcPr>
+          <w:p>
+            <w:pPr>
+              <w:bidi w:val="0"/>
+              <w:rPr>
+                <w:rFonts w:ascii="Fira Code" w:hAnsi="Fira Code" w:cs="Courier New"/>
+                <w:b/>
+                <w:bCs/>
+                <w:color w:val="70AD47" w:themeColor="accent6"/>
+                <w:sz w:val="16"/>
+                <w:szCs w:val="16"/>
+              </w:rPr>
+            </w:pPr>
+            <w:r>
+              <w:rPr>
+                <w:rFonts w:ascii="Fira Code" w:hAnsi="Fira Code" w:cs="Courier New"/>
+                <w:b/>
+                <w:bCs/>
+                <w:color w:val="70AD47" w:themeColor="accent6"/>
+                <w:sz w:val="16"/>
+                <w:szCs w:val="16"/>
+              </w:rPr>
+              <w:t>""</w:t>
+            </w:r>
+          </w:p>
+        </w:tc>
+        <w:tc>
+          <w:tcPr>
+            <w:tcW w:w="3402" w:type="dxa"/>
+          </w:tcPr>
+          <w:p>
+            <w:pPr>
+              <w:bidi w:val="0"/>
+              <w:rPr>
+                <w:rFonts w:ascii="Fira Code" w:hAnsi="Fira Code" w:cs="Courier New"/>
+                <w:b/>
+                <w:bCs/>
+                <w:color w:val="70AD47" w:themeColor="accent6"/>
+                <w:sz w:val="16"/>
+                <w:szCs w:val="16"/>
+              </w:rPr>
+            </w:pPr>
+            <w:r>
+              <w:rPr>
+                <w:rFonts w:ascii="Fira Code" w:hAnsi="Fira Code" w:cs="Courier New"/>
+                <w:b/>
+                <w:bCs/>
+                <w:color w:val="70AD47" w:themeColor="accent6"/>
+                <w:sz w:val="16"/>
+                <w:szCs w:val="16"/>
+              </w:rPr>
+              <w:t>"</w:t>
+            </w:r>
+            <w:r>
+              <w:rPr>
+                <w:rFonts w:ascii="Fira Code" w:hAnsi="Fira Code" w:cs="Courier New"/>
+                <w:b/>
+                <w:bCs/>
+                <w:color w:val="70AD47" w:themeColor="accent6"/>
+                <w:sz w:val="16"/>
+                <w:szCs w:val="16"/>
+              </w:rPr>
+              <w:t>flow</w:t>
+            </w:r>
+            <w:r>
+              <w:rPr>
+                <w:rFonts w:ascii="Fira Code" w:hAnsi="Fira Code" w:cs="Courier New"/>
+                <w:b/>
+                <w:bCs/>
+                <w:color w:val="70AD47" w:themeColor="accent6"/>
+                <w:sz w:val="16"/>
+                <w:szCs w:val="16"/>
+              </w:rPr>
+              <w:t>"</w:t>
+            </w:r>
+          </w:p>
+        </w:tc>
+      </w:tr>
+    </w:tbl>
     <w:p>
       <w:pPr>
+        <w:bidi w:val="0"/>
         <w:rPr>
-          <w:rFonts w:hint="cs"/>
+          <w:rFonts w:ascii="Fira Code" w:hAnsi="Fira Code" w:cs="Courier New"/>
+          <w:b/>
+          <w:bCs/>
+          <w:sz w:val="16"/>
+          <w:szCs w:val="16"/>
         </w:rPr>
       </w:pPr>
     </w:p>

</xml_diff>

<commit_message>
Problem 14 playground edit
</commit_message>
<xml_diff>
--- a/LeetCode/Problems/Problem 14 - Longest Common Prefix/Playground.docx
+++ b/LeetCode/Problems/Problem 14 - Longest Common Prefix/Playground.docx
@@ -5,14 +5,15 @@
     <w:tbl>
       <w:tblPr>
         <w:tblStyle w:val="a3"/>
-        <w:tblW w:w="0" w:type="auto"/>
-        <w:tblInd w:w="-1423" w:type="dxa"/>
+        <w:tblW w:w="11483" w:type="dxa"/>
+        <w:tblInd w:w="-1565" w:type="dxa"/>
         <w:tblLook w:val="04A0" w:firstRow="1" w:lastRow="0" w:firstColumn="1" w:lastColumn="0" w:noHBand="0" w:noVBand="1"/>
       </w:tblPr>
       <w:tblGrid>
         <w:gridCol w:w="2978"/>
         <w:gridCol w:w="2693"/>
         <w:gridCol w:w="3402"/>
+        <w:gridCol w:w="2410"/>
       </w:tblGrid>
       <w:tr>
         <w:tc>
@@ -65,47 +66,7 @@
                 <w:sz w:val="16"/>
                 <w:szCs w:val="16"/>
               </w:rPr>
-              <w:t>["</w:t>
-            </w:r>
-            <w:r>
-              <w:rPr>
-                <w:rFonts w:ascii="Fira Code" w:hAnsi="Fira Code" w:cs="Courier New"/>
-                <w:b/>
-                <w:bCs/>
-                <w:sz w:val="16"/>
-                <w:szCs w:val="16"/>
-              </w:rPr>
-              <w:t>dog</w:t>
-            </w:r>
-            <w:r>
-              <w:rPr>
-                <w:rFonts w:ascii="Fira Code" w:hAnsi="Fira Code" w:cs="Courier New"/>
-                <w:b/>
-                <w:bCs/>
-                <w:sz w:val="16"/>
-                <w:szCs w:val="16"/>
-              </w:rPr>
-              <w:t>", "racecar", "</w:t>
-            </w:r>
-            <w:r>
-              <w:rPr>
-                <w:rFonts w:ascii="Fira Code" w:hAnsi="Fira Code" w:cs="Courier New"/>
-                <w:b/>
-                <w:bCs/>
-                <w:sz w:val="16"/>
-                <w:szCs w:val="16"/>
-              </w:rPr>
-              <w:t>car</w:t>
-            </w:r>
-            <w:r>
-              <w:rPr>
-                <w:rFonts w:ascii="Fira Code" w:hAnsi="Fira Code" w:cs="Courier New"/>
-                <w:b/>
-                <w:bCs/>
-                <w:sz w:val="16"/>
-                <w:szCs w:val="16"/>
-              </w:rPr>
-              <w:t>"]</w:t>
+              <w:t>["dog", "racecar", "car"]</w:t>
             </w:r>
           </w:p>
         </w:tc>
@@ -133,6 +94,53 @@
                 <w:szCs w:val="16"/>
               </w:rPr>
               <w:t>["flower", "flow", "flowstone"]</w:t>
+            </w:r>
+          </w:p>
+        </w:tc>
+        <w:tc>
+          <w:tcPr>
+            <w:tcW w:w="2410" w:type="dxa"/>
+          </w:tcPr>
+          <w:p>
+            <w:pPr>
+              <w:bidi w:val="0"/>
+              <w:rPr>
+                <w:rFonts w:ascii="Fira Code" w:hAnsi="Fira Code" w:cs="Courier New"/>
+                <w:b/>
+                <w:bCs/>
+                <w:sz w:val="16"/>
+                <w:szCs w:val="16"/>
+              </w:rPr>
+            </w:pPr>
+            <w:r>
+              <w:rPr>
+                <w:rFonts w:ascii="Fira Code" w:hAnsi="Fira Code" w:cs="Courier New"/>
+                <w:b/>
+                <w:bCs/>
+                <w:sz w:val="16"/>
+                <w:szCs w:val="16"/>
+              </w:rPr>
+              <w:t>["flow", "flow</w:t>
+            </w:r>
+            <w:r>
+              <w:rPr>
+                <w:rFonts w:ascii="Fira Code" w:hAnsi="Fira Code" w:cs="Courier New"/>
+                <w:b/>
+                <w:bCs/>
+                <w:sz w:val="16"/>
+                <w:szCs w:val="16"/>
+              </w:rPr>
+              <w:t>er</w:t>
+            </w:r>
+            <w:r>
+              <w:rPr>
+                <w:rFonts w:ascii="Fira Code" w:hAnsi="Fira Code" w:cs="Courier New"/>
+                <w:b/>
+                <w:bCs/>
+                <w:sz w:val="16"/>
+                <w:szCs w:val="16"/>
+              </w:rPr>
+              <w:t>", "flowstone"]</w:t>
             </w:r>
           </w:p>
         </w:tc>
@@ -176,7 +184,23 @@
                 <w:sz w:val="16"/>
                 <w:szCs w:val="16"/>
               </w:rPr>
-              <w:t>c='</w:t>
+              <w:t>c=</w:t>
+            </w:r>
+            <w:r>
+              <w:rPr>
+                <w:rFonts w:ascii="Fira Code" w:hAnsi="Fira Code" w:cs="Courier New"/>
+                <w:sz w:val="16"/>
+                <w:szCs w:val="16"/>
+              </w:rPr>
+              <w:t>strs[0][0]=</w:t>
+            </w:r>
+            <w:r>
+              <w:rPr>
+                <w:rFonts w:ascii="Fira Code" w:hAnsi="Fira Code" w:cs="Courier New"/>
+                <w:sz w:val="16"/>
+                <w:szCs w:val="16"/>
+              </w:rPr>
+              <w:t>'</w:t>
             </w:r>
             <w:r>
               <w:rPr>
@@ -283,26 +307,34 @@
                 <w:sz w:val="16"/>
                 <w:szCs w:val="16"/>
               </w:rPr>
-              <w:t>p="f"</w:t>
-            </w:r>
-          </w:p>
-          <w:p>
-            <w:pPr>
-              <w:bidi w:val="0"/>
-              <w:spacing w:before="360"/>
-              <w:rPr>
-                <w:rFonts w:ascii="Fira Code" w:hAnsi="Fira Code" w:cs="Courier New"/>
-                <w:sz w:val="16"/>
-                <w:szCs w:val="16"/>
-              </w:rPr>
-            </w:pPr>
-            <w:r>
-              <w:rPr>
-                <w:rFonts w:ascii="Fira Code" w:hAnsi="Fira Code" w:cs="Courier New"/>
-                <w:sz w:val="16"/>
-                <w:szCs w:val="16"/>
-              </w:rPr>
-              <w:t>c='l'</w:t>
+              <w:t>p=</w:t>
+            </w:r>
+            <w:r>
+              <w:rPr>
+                <w:rFonts w:ascii="Fira Code" w:hAnsi="Fira Code" w:cs="Courier New"/>
+                <w:sz w:val="16"/>
+                <w:szCs w:val="16"/>
+              </w:rPr>
+              <w:t>p+c=""+'f'="f"</w:t>
+            </w:r>
+          </w:p>
+          <w:p>
+            <w:pPr>
+              <w:bidi w:val="0"/>
+              <w:spacing w:before="360"/>
+              <w:rPr>
+                <w:rFonts w:ascii="Fira Code" w:hAnsi="Fira Code" w:cs="Courier New"/>
+                <w:sz w:val="16"/>
+                <w:szCs w:val="16"/>
+              </w:rPr>
+            </w:pPr>
+            <w:r>
+              <w:rPr>
+                <w:rFonts w:ascii="Fira Code" w:hAnsi="Fira Code" w:cs="Courier New"/>
+                <w:sz w:val="16"/>
+                <w:szCs w:val="16"/>
+              </w:rPr>
+              <w:t>c=strs[0][1]='l'</w:t>
             </w:r>
           </w:p>
           <w:p>
@@ -393,26 +425,34 @@
                 <w:sz w:val="16"/>
                 <w:szCs w:val="16"/>
               </w:rPr>
-              <w:t>p="fl"</w:t>
-            </w:r>
-          </w:p>
-          <w:p>
-            <w:pPr>
-              <w:bidi w:val="0"/>
-              <w:spacing w:before="360"/>
-              <w:rPr>
-                <w:rFonts w:ascii="Fira Code" w:hAnsi="Fira Code" w:cs="Courier New"/>
-                <w:sz w:val="16"/>
-                <w:szCs w:val="16"/>
-              </w:rPr>
-            </w:pPr>
-            <w:r>
-              <w:rPr>
-                <w:rFonts w:ascii="Fira Code" w:hAnsi="Fira Code" w:cs="Courier New"/>
-                <w:sz w:val="16"/>
-                <w:szCs w:val="16"/>
-              </w:rPr>
-              <w:t>c='o'</w:t>
+              <w:t>p=</w:t>
+            </w:r>
+            <w:r>
+              <w:rPr>
+                <w:rFonts w:ascii="Fira Code" w:hAnsi="Fira Code" w:cs="Courier New"/>
+                <w:sz w:val="16"/>
+                <w:szCs w:val="16"/>
+              </w:rPr>
+              <w:t>p+c="f"+'l'="fl"</w:t>
+            </w:r>
+          </w:p>
+          <w:p>
+            <w:pPr>
+              <w:bidi w:val="0"/>
+              <w:spacing w:before="360"/>
+              <w:rPr>
+                <w:rFonts w:ascii="Fira Code" w:hAnsi="Fira Code" w:cs="Courier New"/>
+                <w:sz w:val="16"/>
+                <w:szCs w:val="16"/>
+              </w:rPr>
+            </w:pPr>
+            <w:r>
+              <w:rPr>
+                <w:rFonts w:ascii="Fira Code" w:hAnsi="Fira Code" w:cs="Courier New"/>
+                <w:sz w:val="16"/>
+                <w:szCs w:val="16"/>
+              </w:rPr>
+              <w:t>c=strs[0][2]'o'</w:t>
             </w:r>
           </w:p>
           <w:p>
@@ -1159,15 +1199,7 @@
                 <w:sz w:val="16"/>
                 <w:szCs w:val="16"/>
               </w:rPr>
-              <w:t>l</w:t>
-            </w:r>
-            <w:r>
-              <w:rPr>
-                <w:rFonts w:ascii="Fira Code" w:hAnsi="Fira Code" w:cs="Courier New"/>
-                <w:sz w:val="16"/>
-                <w:szCs w:val="16"/>
-              </w:rPr>
-              <w:t>ower</w:t>
+              <w:t>lower</w:t>
             </w:r>
             <w:r>
               <w:rPr>
@@ -1452,6 +1484,21 @@
               </w:rPr>
             </w:pPr>
           </w:p>
+          <w:p>
+            <w:pPr>
+              <w:bidi w:val="0"/>
+              <w:rPr>
+                <w:rFonts w:ascii="Fira Code" w:hAnsi="Fira Code" w:cs="Courier New"/>
+                <w:sz w:val="16"/>
+                <w:szCs w:val="16"/>
+              </w:rPr>
+            </w:pPr>
+          </w:p>
+        </w:tc>
+        <w:tc>
+          <w:tcPr>
+            <w:tcW w:w="2410" w:type="dxa"/>
+          </w:tcPr>
           <w:p>
             <w:pPr>
               <w:bidi w:val="0"/>
@@ -1569,6 +1616,24 @@
               </w:rPr>
               <w:t>"</w:t>
             </w:r>
+          </w:p>
+        </w:tc>
+        <w:tc>
+          <w:tcPr>
+            <w:tcW w:w="2410" w:type="dxa"/>
+          </w:tcPr>
+          <w:p>
+            <w:pPr>
+              <w:bidi w:val="0"/>
+              <w:rPr>
+                <w:rFonts w:ascii="Fira Code" w:hAnsi="Fira Code" w:cs="Courier New"/>
+                <w:b/>
+                <w:bCs/>
+                <w:color w:val="70AD47" w:themeColor="accent6"/>
+                <w:sz w:val="16"/>
+                <w:szCs w:val="16"/>
+              </w:rPr>
+            </w:pPr>
           </w:p>
         </w:tc>
       </w:tr>

</xml_diff>

<commit_message>
Updating problem 14 playground
</commit_message>
<xml_diff>
--- a/LeetCode/Problems/Problem 14 - Longest Common Prefix/Playground.docx
+++ b/LeetCode/Problems/Problem 14 - Longest Common Prefix/Playground.docx
@@ -5,15 +5,15 @@
     <w:tbl>
       <w:tblPr>
         <w:tblStyle w:val="a3"/>
-        <w:tblW w:w="11483" w:type="dxa"/>
-        <w:tblInd w:w="-1565" w:type="dxa"/>
+        <w:tblpPr w:leftFromText="180" w:rightFromText="180" w:vertAnchor="page" w:horzAnchor="page" w:tblpX="1291" w:tblpY="702"/>
+        <w:tblW w:w="12440" w:type="dxa"/>
         <w:tblLook w:val="04A0" w:firstRow="1" w:lastRow="0" w:firstColumn="1" w:lastColumn="0" w:noHBand="0" w:noVBand="1"/>
       </w:tblPr>
       <w:tblGrid>
         <w:gridCol w:w="2978"/>
         <w:gridCol w:w="2693"/>
         <w:gridCol w:w="3402"/>
-        <w:gridCol w:w="2410"/>
+        <w:gridCol w:w="3367"/>
       </w:tblGrid>
       <w:tr>
         <w:tc>
@@ -99,7 +99,7 @@
         </w:tc>
         <w:tc>
           <w:tcPr>
-            <w:tcW w:w="2410" w:type="dxa"/>
+            <w:tcW w:w="3367" w:type="dxa"/>
           </w:tcPr>
           <w:p>
             <w:pPr>
@@ -146,6 +146,9 @@
         </w:tc>
       </w:tr>
       <w:tr>
+        <w:trPr>
+          <w:trHeight w:val="96"/>
+        </w:trPr>
         <w:tc>
           <w:tcPr>
             <w:tcW w:w="2978" w:type="dxa"/>
@@ -452,7 +455,7 @@
                 <w:sz w:val="16"/>
                 <w:szCs w:val="16"/>
               </w:rPr>
-              <w:t>c=strs[0][2]'o'</w:t>
+              <w:t>c=strs[0][2]='o'</w:t>
             </w:r>
           </w:p>
           <w:p>
@@ -566,7 +569,23 @@
                 <w:sz w:val="16"/>
                 <w:szCs w:val="16"/>
               </w:rPr>
-              <w:t>c='</w:t>
+              <w:t>c=</w:t>
+            </w:r>
+            <w:r>
+              <w:rPr>
+                <w:rFonts w:ascii="Fira Code" w:hAnsi="Fira Code" w:cs="Courier New"/>
+                <w:sz w:val="16"/>
+                <w:szCs w:val="16"/>
+              </w:rPr>
+              <w:t>strs[0][0]=</w:t>
+            </w:r>
+            <w:r>
+              <w:rPr>
+                <w:rFonts w:ascii="Fira Code" w:hAnsi="Fira Code" w:cs="Courier New"/>
+                <w:sz w:val="16"/>
+                <w:szCs w:val="16"/>
+              </w:rPr>
+              <w:t>'</w:t>
             </w:r>
             <w:r>
               <w:rPr>
@@ -660,7 +679,23 @@
                 <w:sz w:val="16"/>
                 <w:szCs w:val="16"/>
               </w:rPr>
-              <w:t>c='</w:t>
+              <w:t>c=</w:t>
+            </w:r>
+            <w:r>
+              <w:rPr>
+                <w:rFonts w:ascii="Fira Code" w:hAnsi="Fira Code" w:cs="Courier New"/>
+                <w:sz w:val="16"/>
+                <w:szCs w:val="16"/>
+              </w:rPr>
+              <w:t>strs[0][0]=</w:t>
+            </w:r>
+            <w:r>
+              <w:rPr>
+                <w:rFonts w:ascii="Fira Code" w:hAnsi="Fira Code" w:cs="Courier New"/>
+                <w:sz w:val="16"/>
+                <w:szCs w:val="16"/>
+              </w:rPr>
+              <w:t>'</w:t>
             </w:r>
             <w:r>
               <w:rPr>
@@ -847,7 +882,69 @@
                 <w:sz w:val="16"/>
                 <w:szCs w:val="16"/>
               </w:rPr>
-              <w:t>p="</w:t>
+              <w:t>p=</w:t>
+            </w:r>
+            <w:r>
+              <w:rPr>
+                <w:rFonts w:ascii="Fira Code" w:hAnsi="Fira Code" w:cs="Courier New"/>
+                <w:sz w:val="16"/>
+                <w:szCs w:val="16"/>
+              </w:rPr>
+              <w:t>p+c=""+'f'="f"</w:t>
+            </w:r>
+          </w:p>
+          <w:p>
+            <w:pPr>
+              <w:bidi w:val="0"/>
+              <w:spacing w:before="360"/>
+              <w:rPr>
+                <w:rFonts w:ascii="Fira Code" w:hAnsi="Fira Code" w:cs="Courier New"/>
+                <w:sz w:val="16"/>
+                <w:szCs w:val="16"/>
+              </w:rPr>
+            </w:pPr>
+            <w:r>
+              <w:rPr>
+                <w:rFonts w:ascii="Fira Code" w:hAnsi="Fira Code" w:cs="Courier New"/>
+                <w:sz w:val="16"/>
+                <w:szCs w:val="16"/>
+              </w:rPr>
+              <w:t>c=strs[0][1]='l'</w:t>
+            </w:r>
+          </w:p>
+          <w:p>
+            <w:pPr>
+              <w:bidi w:val="0"/>
+              <w:spacing w:before="360"/>
+              <w:rPr>
+                <w:rFonts w:ascii="Fira Code" w:hAnsi="Fira Code" w:cs="Courier New"/>
+                <w:sz w:val="16"/>
+                <w:szCs w:val="16"/>
+              </w:rPr>
+            </w:pPr>
+            <w:r>
+              <w:rPr>
+                <w:rFonts w:ascii="Fira Code" w:hAnsi="Fira Code" w:cs="Courier New"/>
+                <w:sz w:val="16"/>
+                <w:szCs w:val="16"/>
+              </w:rPr>
+              <w:t>["fl</w:t>
+            </w:r>
+            <w:r>
+              <w:rPr>
+                <w:rFonts w:ascii="Fira Code" w:hAnsi="Fira Code" w:cs="Courier New"/>
+                <w:sz w:val="16"/>
+                <w:szCs w:val="16"/>
+              </w:rPr>
+              <w:t>ower</w:t>
+            </w:r>
+            <w:r>
+              <w:rPr>
+                <w:rFonts w:ascii="Fira Code" w:hAnsi="Fira Code" w:cs="Courier New"/>
+                <w:sz w:val="16"/>
+                <w:szCs w:val="16"/>
+              </w:rPr>
+              <w:t>", "</w:t>
             </w:r>
             <w:r>
               <w:rPr>
@@ -862,27 +959,41 @@
                 <w:rFonts w:ascii="Fira Code" w:hAnsi="Fira Code" w:cs="Courier New"/>
                 <w:sz w:val="16"/>
                 <w:szCs w:val="16"/>
-              </w:rPr>
-              <w:t>"</w:t>
-            </w:r>
-          </w:p>
-          <w:p>
-            <w:pPr>
-              <w:bidi w:val="0"/>
-              <w:spacing w:before="360"/>
-              <w:rPr>
-                <w:rFonts w:ascii="Fira Code" w:hAnsi="Fira Code" w:cs="Courier New"/>
-                <w:sz w:val="16"/>
-                <w:szCs w:val="16"/>
-              </w:rPr>
-            </w:pPr>
-            <w:r>
-              <w:rPr>
-                <w:rFonts w:ascii="Fira Code" w:hAnsi="Fira Code" w:cs="Courier New"/>
-                <w:sz w:val="16"/>
-                <w:szCs w:val="16"/>
-              </w:rPr>
-              <w:t>c='l'</w:t>
+                <w:u w:val="single"/>
+              </w:rPr>
+              <w:t>l</w:t>
+            </w:r>
+            <w:r>
+              <w:rPr>
+                <w:rFonts w:ascii="Fira Code" w:hAnsi="Fira Code" w:cs="Courier New"/>
+                <w:sz w:val="16"/>
+                <w:szCs w:val="16"/>
+              </w:rPr>
+              <w:t>ow</w:t>
+            </w:r>
+            <w:r>
+              <w:rPr>
+                <w:rFonts w:ascii="Fira Code" w:hAnsi="Fira Code" w:cs="Courier New"/>
+                <w:sz w:val="16"/>
+                <w:szCs w:val="16"/>
+              </w:rPr>
+              <w:t>", "</w:t>
+            </w:r>
+            <w:r>
+              <w:rPr>
+                <w:rFonts w:ascii="Fira Code" w:hAnsi="Fira Code" w:cs="Courier New"/>
+                <w:sz w:val="16"/>
+                <w:szCs w:val="16"/>
+              </w:rPr>
+              <w:t>flowstone</w:t>
+            </w:r>
+            <w:r>
+              <w:rPr>
+                <w:rFonts w:ascii="Fira Code" w:hAnsi="Fira Code" w:cs="Courier New"/>
+                <w:sz w:val="16"/>
+                <w:szCs w:val="16"/>
+              </w:rPr>
+              <w:t>"]</w:t>
             </w:r>
           </w:p>
           <w:p>
@@ -925,6 +1036,22 @@
                 <w:sz w:val="16"/>
                 <w:szCs w:val="16"/>
               </w:rPr>
+              <w:t>flow</w:t>
+            </w:r>
+            <w:r>
+              <w:rPr>
+                <w:rFonts w:ascii="Fira Code" w:hAnsi="Fira Code" w:cs="Courier New"/>
+                <w:sz w:val="16"/>
+                <w:szCs w:val="16"/>
+              </w:rPr>
+              <w:t>", "</w:t>
+            </w:r>
+            <w:r>
+              <w:rPr>
+                <w:rFonts w:ascii="Fira Code" w:hAnsi="Fira Code" w:cs="Courier New"/>
+                <w:sz w:val="16"/>
+                <w:szCs w:val="16"/>
+              </w:rPr>
               <w:t>f</w:t>
             </w:r>
             <w:r>
@@ -942,7 +1069,88 @@
                 <w:sz w:val="16"/>
                 <w:szCs w:val="16"/>
               </w:rPr>
-              <w:t>ow</w:t>
+              <w:t>owstone</w:t>
+            </w:r>
+            <w:r>
+              <w:rPr>
+                <w:rFonts w:ascii="Fira Code" w:hAnsi="Fira Code" w:cs="Courier New"/>
+                <w:sz w:val="16"/>
+                <w:szCs w:val="16"/>
+              </w:rPr>
+              <w:t>"]</w:t>
+            </w:r>
+          </w:p>
+          <w:p>
+            <w:pPr>
+              <w:bidi w:val="0"/>
+              <w:spacing w:before="360"/>
+              <w:rPr>
+                <w:rFonts w:ascii="Fira Code" w:hAnsi="Fira Code" w:cs="Courier New"/>
+                <w:sz w:val="16"/>
+                <w:szCs w:val="16"/>
+              </w:rPr>
+            </w:pPr>
+            <w:r>
+              <w:rPr>
+                <w:rFonts w:ascii="Fira Code" w:hAnsi="Fira Code" w:cs="Courier New"/>
+                <w:sz w:val="16"/>
+                <w:szCs w:val="16"/>
+              </w:rPr>
+              <w:t>p=</w:t>
+            </w:r>
+            <w:r>
+              <w:rPr>
+                <w:rFonts w:ascii="Fira Code" w:hAnsi="Fira Code" w:cs="Courier New"/>
+                <w:sz w:val="16"/>
+                <w:szCs w:val="16"/>
+              </w:rPr>
+              <w:t>p+c="f"+'l'="fl"</w:t>
+            </w:r>
+          </w:p>
+          <w:p>
+            <w:pPr>
+              <w:bidi w:val="0"/>
+              <w:spacing w:before="360"/>
+              <w:rPr>
+                <w:rFonts w:ascii="Fira Code" w:hAnsi="Fira Code" w:cs="Courier New"/>
+                <w:sz w:val="16"/>
+                <w:szCs w:val="16"/>
+              </w:rPr>
+            </w:pPr>
+            <w:r>
+              <w:rPr>
+                <w:rFonts w:ascii="Fira Code" w:hAnsi="Fira Code" w:cs="Courier New"/>
+                <w:sz w:val="16"/>
+                <w:szCs w:val="16"/>
+              </w:rPr>
+              <w:t>c=strs[0][2]='o'</w:t>
+            </w:r>
+          </w:p>
+          <w:p>
+            <w:pPr>
+              <w:bidi w:val="0"/>
+              <w:spacing w:before="360"/>
+              <w:rPr>
+                <w:rFonts w:ascii="Fira Code" w:hAnsi="Fira Code" w:cs="Courier New"/>
+                <w:sz w:val="16"/>
+                <w:szCs w:val="16"/>
+              </w:rPr>
+            </w:pPr>
+            <w:r>
+              <w:rPr>
+                <w:rFonts w:ascii="Fira Code" w:hAnsi="Fira Code" w:cs="Courier New"/>
+                <w:sz w:val="16"/>
+                <w:szCs w:val="16"/>
+              </w:rPr>
+              <w:t>["fl</w:t>
+            </w:r>
+            <w:r>
+              <w:rPr>
+                <w:rFonts w:ascii="Fira Code" w:hAnsi="Fira Code" w:cs="Courier New"/>
+                <w:sz w:val="16"/>
+                <w:szCs w:val="16"/>
+              </w:rPr>
+              <w:t>ower</w:t>
             </w:r>
             <w:r>
               <w:rPr>
@@ -958,6 +1166,39 @@
                 <w:sz w:val="16"/>
                 <w:szCs w:val="16"/>
               </w:rPr>
+              <w:t>fl</w:t>
+            </w:r>
+            <w:r>
+              <w:rPr>
+                <w:rFonts w:ascii="Fira Code" w:hAnsi="Fira Code" w:cs="Courier New"/>
+                <w:sz w:val="16"/>
+                <w:szCs w:val="16"/>
+                <w:u w:val="single"/>
+              </w:rPr>
+              <w:t>o</w:t>
+            </w:r>
+            <w:r>
+              <w:rPr>
+                <w:rFonts w:ascii="Fira Code" w:hAnsi="Fira Code" w:cs="Courier New"/>
+                <w:sz w:val="16"/>
+                <w:szCs w:val="16"/>
+              </w:rPr>
+              <w:t>w</w:t>
+            </w:r>
+            <w:r>
+              <w:rPr>
+                <w:rFonts w:ascii="Fira Code" w:hAnsi="Fira Code" w:cs="Courier New"/>
+                <w:sz w:val="16"/>
+                <w:szCs w:val="16"/>
+              </w:rPr>
+              <w:t>", "</w:t>
+            </w:r>
+            <w:r>
+              <w:rPr>
+                <w:rFonts w:ascii="Fira Code" w:hAnsi="Fira Code" w:cs="Courier New"/>
+                <w:sz w:val="16"/>
+                <w:szCs w:val="16"/>
+              </w:rPr>
               <w:t>flowstone</w:t>
             </w:r>
             <w:r>
@@ -985,15 +1226,15 @@
                 <w:sz w:val="16"/>
                 <w:szCs w:val="16"/>
               </w:rPr>
-              <w:t>["fl</w:t>
-            </w:r>
-            <w:r>
-              <w:rPr>
-                <w:rFonts w:ascii="Fira Code" w:hAnsi="Fira Code" w:cs="Courier New"/>
-                <w:sz w:val="16"/>
-                <w:szCs w:val="16"/>
-              </w:rPr>
-              <w:t>ower</w:t>
+              <w:t>["f</w:t>
+            </w:r>
+            <w:r>
+              <w:rPr>
+                <w:rFonts w:ascii="Fira Code" w:hAnsi="Fira Code" w:cs="Courier New"/>
+                <w:sz w:val="16"/>
+                <w:szCs w:val="16"/>
+              </w:rPr>
+              <w:t>lower</w:t>
             </w:r>
             <w:r>
               <w:rPr>
@@ -1025,7 +1266,7 @@
                 <w:sz w:val="16"/>
                 <w:szCs w:val="16"/>
               </w:rPr>
-              <w:t>f</w:t>
+              <w:t>fl</w:t>
             </w:r>
             <w:r>
               <w:rPr>
@@ -1034,15 +1275,15 @@
                 <w:szCs w:val="16"/>
                 <w:u w:val="single"/>
               </w:rPr>
-              <w:t>l</w:t>
-            </w:r>
-            <w:r>
-              <w:rPr>
-                <w:rFonts w:ascii="Fira Code" w:hAnsi="Fira Code" w:cs="Courier New"/>
-                <w:sz w:val="16"/>
-                <w:szCs w:val="16"/>
-              </w:rPr>
-              <w:t>owstone</w:t>
+              <w:t>o</w:t>
+            </w:r>
+            <w:r>
+              <w:rPr>
+                <w:rFonts w:ascii="Fira Code" w:hAnsi="Fira Code" w:cs="Courier New"/>
+                <w:sz w:val="16"/>
+                <w:szCs w:val="16"/>
+              </w:rPr>
+              <w:t>wstone</w:t>
             </w:r>
             <w:r>
               <w:rPr>
@@ -1069,53 +1310,69 @@
                 <w:sz w:val="16"/>
                 <w:szCs w:val="16"/>
               </w:rPr>
-              <w:t>p="fl"</w:t>
-            </w:r>
-          </w:p>
-          <w:p>
-            <w:pPr>
-              <w:bidi w:val="0"/>
-              <w:spacing w:before="360"/>
-              <w:rPr>
-                <w:rFonts w:ascii="Fira Code" w:hAnsi="Fira Code" w:cs="Courier New"/>
-                <w:sz w:val="16"/>
-                <w:szCs w:val="16"/>
-              </w:rPr>
-            </w:pPr>
-            <w:r>
-              <w:rPr>
-                <w:rFonts w:ascii="Fira Code" w:hAnsi="Fira Code" w:cs="Courier New"/>
-                <w:sz w:val="16"/>
-                <w:szCs w:val="16"/>
-              </w:rPr>
-              <w:t>c='o'</w:t>
-            </w:r>
-          </w:p>
-          <w:p>
-            <w:pPr>
-              <w:bidi w:val="0"/>
-              <w:spacing w:before="360"/>
-              <w:rPr>
-                <w:rFonts w:ascii="Fira Code" w:hAnsi="Fira Code" w:cs="Courier New"/>
-                <w:sz w:val="16"/>
-                <w:szCs w:val="16"/>
-              </w:rPr>
-            </w:pPr>
-            <w:r>
-              <w:rPr>
-                <w:rFonts w:ascii="Fira Code" w:hAnsi="Fira Code" w:cs="Courier New"/>
-                <w:sz w:val="16"/>
-                <w:szCs w:val="16"/>
-              </w:rPr>
-              <w:t>["fl</w:t>
-            </w:r>
-            <w:r>
-              <w:rPr>
-                <w:rFonts w:ascii="Fira Code" w:hAnsi="Fira Code" w:cs="Courier New"/>
-                <w:sz w:val="16"/>
-                <w:szCs w:val="16"/>
-              </w:rPr>
-              <w:t>ower</w:t>
+              <w:t>p</w:t>
+            </w:r>
+            <w:r>
+              <w:rPr>
+                <w:rFonts w:ascii="Fira Code" w:hAnsi="Fira Code" w:cs="Courier New"/>
+                <w:sz w:val="16"/>
+                <w:szCs w:val="16"/>
+              </w:rPr>
+              <w:t>=</w:t>
+            </w:r>
+            <w:r>
+              <w:rPr>
+                <w:rFonts w:ascii="Fira Code" w:hAnsi="Fira Code" w:cs="Courier New"/>
+                <w:sz w:val="16"/>
+                <w:szCs w:val="16"/>
+              </w:rPr>
+              <w:t>p+c="fl"+'o'="flo"</w:t>
+            </w:r>
+          </w:p>
+          <w:p>
+            <w:pPr>
+              <w:bidi w:val="0"/>
+              <w:spacing w:before="360"/>
+              <w:rPr>
+                <w:rFonts w:ascii="Fira Code" w:hAnsi="Fira Code" w:cs="Courier New"/>
+                <w:sz w:val="16"/>
+                <w:szCs w:val="16"/>
+              </w:rPr>
+            </w:pPr>
+            <w:r>
+              <w:rPr>
+                <w:rFonts w:ascii="Fira Code" w:hAnsi="Fira Code" w:cs="Courier New"/>
+                <w:sz w:val="16"/>
+                <w:szCs w:val="16"/>
+              </w:rPr>
+              <w:t>c=strs[0][3]='w'</w:t>
+            </w:r>
+          </w:p>
+          <w:p>
+            <w:pPr>
+              <w:bidi w:val="0"/>
+              <w:spacing w:before="360"/>
+              <w:rPr>
+                <w:rFonts w:ascii="Fira Code" w:hAnsi="Fira Code" w:cs="Courier New"/>
+                <w:sz w:val="16"/>
+                <w:szCs w:val="16"/>
+              </w:rPr>
+            </w:pPr>
+            <w:r>
+              <w:rPr>
+                <w:rFonts w:ascii="Fira Code" w:hAnsi="Fira Code" w:cs="Courier New"/>
+                <w:sz w:val="16"/>
+                <w:szCs w:val="16"/>
+              </w:rPr>
+              <w:t>["f</w:t>
+            </w:r>
+            <w:r>
+              <w:rPr>
+                <w:rFonts w:ascii="Fira Code" w:hAnsi="Fira Code" w:cs="Courier New"/>
+                <w:sz w:val="16"/>
+                <w:szCs w:val="16"/>
+              </w:rPr>
+              <w:t>lower</w:t>
             </w:r>
             <w:r>
               <w:rPr>
@@ -1131,7 +1388,7 @@
                 <w:sz w:val="16"/>
                 <w:szCs w:val="16"/>
               </w:rPr>
-              <w:t>fl</w:t>
+              <w:t>flo</w:t>
             </w:r>
             <w:r>
               <w:rPr>
@@ -1140,14 +1397,6 @@
                 <w:szCs w:val="16"/>
                 <w:u w:val="single"/>
               </w:rPr>
-              <w:t>o</w:t>
-            </w:r>
-            <w:r>
-              <w:rPr>
-                <w:rFonts w:ascii="Fira Code" w:hAnsi="Fira Code" w:cs="Courier New"/>
-                <w:sz w:val="16"/>
-                <w:szCs w:val="16"/>
-              </w:rPr>
               <w:t>w</w:t>
             </w:r>
             <w:r>
@@ -1156,6 +1405,41 @@
                 <w:sz w:val="16"/>
                 <w:szCs w:val="16"/>
               </w:rPr>
+              <w:t>", "flowstone"]</w:t>
+            </w:r>
+          </w:p>
+          <w:p>
+            <w:pPr>
+              <w:bidi w:val="0"/>
+              <w:spacing w:before="360"/>
+              <w:rPr>
+                <w:rFonts w:ascii="Fira Code" w:hAnsi="Fira Code" w:cs="Courier New"/>
+                <w:sz w:val="16"/>
+                <w:szCs w:val="16"/>
+              </w:rPr>
+            </w:pPr>
+            <w:r>
+              <w:rPr>
+                <w:rFonts w:ascii="Fira Code" w:hAnsi="Fira Code" w:cs="Courier New"/>
+                <w:sz w:val="16"/>
+                <w:szCs w:val="16"/>
+              </w:rPr>
+              <w:t>["f</w:t>
+            </w:r>
+            <w:r>
+              <w:rPr>
+                <w:rFonts w:ascii="Fira Code" w:hAnsi="Fira Code" w:cs="Courier New"/>
+                <w:sz w:val="16"/>
+                <w:szCs w:val="16"/>
+              </w:rPr>
+              <w:t>lower</w:t>
+            </w:r>
+            <w:r>
+              <w:rPr>
+                <w:rFonts w:ascii="Fira Code" w:hAnsi="Fira Code" w:cs="Courier New"/>
+                <w:sz w:val="16"/>
+                <w:szCs w:val="16"/>
+              </w:rPr>
               <w:t>", "</w:t>
             </w:r>
             <w:r>
@@ -1164,57 +1448,6 @@
                 <w:sz w:val="16"/>
                 <w:szCs w:val="16"/>
               </w:rPr>
-              <w:t>flowstone</w:t>
-            </w:r>
-            <w:r>
-              <w:rPr>
-                <w:rFonts w:ascii="Fira Code" w:hAnsi="Fira Code" w:cs="Courier New"/>
-                <w:sz w:val="16"/>
-                <w:szCs w:val="16"/>
-              </w:rPr>
-              <w:t>"]</w:t>
-            </w:r>
-          </w:p>
-          <w:p>
-            <w:pPr>
-              <w:bidi w:val="0"/>
-              <w:spacing w:before="360"/>
-              <w:rPr>
-                <w:rFonts w:ascii="Fira Code" w:hAnsi="Fira Code" w:cs="Courier New"/>
-                <w:sz w:val="16"/>
-                <w:szCs w:val="16"/>
-              </w:rPr>
-            </w:pPr>
-            <w:r>
-              <w:rPr>
-                <w:rFonts w:ascii="Fira Code" w:hAnsi="Fira Code" w:cs="Courier New"/>
-                <w:sz w:val="16"/>
-                <w:szCs w:val="16"/>
-              </w:rPr>
-              <w:t>["f</w:t>
-            </w:r>
-            <w:r>
-              <w:rPr>
-                <w:rFonts w:ascii="Fira Code" w:hAnsi="Fira Code" w:cs="Courier New"/>
-                <w:sz w:val="16"/>
-                <w:szCs w:val="16"/>
-              </w:rPr>
-              <w:t>lower</w:t>
-            </w:r>
-            <w:r>
-              <w:rPr>
-                <w:rFonts w:ascii="Fira Code" w:hAnsi="Fira Code" w:cs="Courier New"/>
-                <w:sz w:val="16"/>
-                <w:szCs w:val="16"/>
-              </w:rPr>
-              <w:t>", "</w:t>
-            </w:r>
-            <w:r>
-              <w:rPr>
-                <w:rFonts w:ascii="Fira Code" w:hAnsi="Fira Code" w:cs="Courier New"/>
-                <w:sz w:val="16"/>
-                <w:szCs w:val="16"/>
-              </w:rPr>
               <w:t>flow</w:t>
             </w:r>
             <w:r>
@@ -1223,15 +1456,7 @@
                 <w:sz w:val="16"/>
                 <w:szCs w:val="16"/>
               </w:rPr>
-              <w:t>", "</w:t>
-            </w:r>
-            <w:r>
-              <w:rPr>
-                <w:rFonts w:ascii="Fira Code" w:hAnsi="Fira Code" w:cs="Courier New"/>
-                <w:sz w:val="16"/>
-                <w:szCs w:val="16"/>
-              </w:rPr>
-              <w:t>fl</w:t>
+              <w:t>", "flo</w:t>
             </w:r>
             <w:r>
               <w:rPr>
@@ -1240,112 +1465,6 @@
                 <w:szCs w:val="16"/>
                 <w:u w:val="single"/>
               </w:rPr>
-              <w:t>o</w:t>
-            </w:r>
-            <w:r>
-              <w:rPr>
-                <w:rFonts w:ascii="Fira Code" w:hAnsi="Fira Code" w:cs="Courier New"/>
-                <w:sz w:val="16"/>
-                <w:szCs w:val="16"/>
-              </w:rPr>
-              <w:t>wstone</w:t>
-            </w:r>
-            <w:r>
-              <w:rPr>
-                <w:rFonts w:ascii="Fira Code" w:hAnsi="Fira Code" w:cs="Courier New"/>
-                <w:sz w:val="16"/>
-                <w:szCs w:val="16"/>
-              </w:rPr>
-              <w:t>"]</w:t>
-            </w:r>
-          </w:p>
-          <w:p>
-            <w:pPr>
-              <w:bidi w:val="0"/>
-              <w:spacing w:before="360"/>
-              <w:rPr>
-                <w:rFonts w:ascii="Fira Code" w:hAnsi="Fira Code" w:cs="Courier New"/>
-                <w:sz w:val="16"/>
-                <w:szCs w:val="16"/>
-              </w:rPr>
-            </w:pPr>
-            <w:r>
-              <w:rPr>
-                <w:rFonts w:ascii="Fira Code" w:hAnsi="Fira Code" w:cs="Courier New"/>
-                <w:sz w:val="16"/>
-                <w:szCs w:val="16"/>
-              </w:rPr>
-              <w:t>p="flo"</w:t>
-            </w:r>
-          </w:p>
-          <w:p>
-            <w:pPr>
-              <w:bidi w:val="0"/>
-              <w:spacing w:before="360"/>
-              <w:rPr>
-                <w:rFonts w:ascii="Fira Code" w:hAnsi="Fira Code" w:cs="Courier New"/>
-                <w:sz w:val="16"/>
-                <w:szCs w:val="16"/>
-              </w:rPr>
-            </w:pPr>
-            <w:r>
-              <w:rPr>
-                <w:rFonts w:ascii="Fira Code" w:hAnsi="Fira Code" w:cs="Courier New"/>
-                <w:sz w:val="16"/>
-                <w:szCs w:val="16"/>
-              </w:rPr>
-              <w:t>c='w'</w:t>
-            </w:r>
-          </w:p>
-          <w:p>
-            <w:pPr>
-              <w:bidi w:val="0"/>
-              <w:spacing w:before="360"/>
-              <w:rPr>
-                <w:rFonts w:ascii="Fira Code" w:hAnsi="Fira Code" w:cs="Courier New"/>
-                <w:sz w:val="16"/>
-                <w:szCs w:val="16"/>
-              </w:rPr>
-            </w:pPr>
-            <w:r>
-              <w:rPr>
-                <w:rFonts w:ascii="Fira Code" w:hAnsi="Fira Code" w:cs="Courier New"/>
-                <w:sz w:val="16"/>
-                <w:szCs w:val="16"/>
-              </w:rPr>
-              <w:t>["f</w:t>
-            </w:r>
-            <w:r>
-              <w:rPr>
-                <w:rFonts w:ascii="Fira Code" w:hAnsi="Fira Code" w:cs="Courier New"/>
-                <w:sz w:val="16"/>
-                <w:szCs w:val="16"/>
-              </w:rPr>
-              <w:t>lower</w:t>
-            </w:r>
-            <w:r>
-              <w:rPr>
-                <w:rFonts w:ascii="Fira Code" w:hAnsi="Fira Code" w:cs="Courier New"/>
-                <w:sz w:val="16"/>
-                <w:szCs w:val="16"/>
-              </w:rPr>
-              <w:t>", "</w:t>
-            </w:r>
-            <w:r>
-              <w:rPr>
-                <w:rFonts w:ascii="Fira Code" w:hAnsi="Fira Code" w:cs="Courier New"/>
-                <w:sz w:val="16"/>
-                <w:szCs w:val="16"/>
-              </w:rPr>
-              <w:t>flo</w:t>
-            </w:r>
-            <w:r>
-              <w:rPr>
-                <w:rFonts w:ascii="Fira Code" w:hAnsi="Fira Code" w:cs="Courier New"/>
-                <w:sz w:val="16"/>
-                <w:szCs w:val="16"/>
-                <w:u w:val="single"/>
-              </w:rPr>
               <w:t>w</w:t>
             </w:r>
             <w:r>
@@ -1354,74 +1473,6 @@
                 <w:sz w:val="16"/>
                 <w:szCs w:val="16"/>
               </w:rPr>
-              <w:t>", "flowstone"]</w:t>
-            </w:r>
-          </w:p>
-          <w:p>
-            <w:pPr>
-              <w:bidi w:val="0"/>
-              <w:spacing w:before="360"/>
-              <w:rPr>
-                <w:rFonts w:ascii="Fira Code" w:hAnsi="Fira Code" w:cs="Courier New"/>
-                <w:sz w:val="16"/>
-                <w:szCs w:val="16"/>
-              </w:rPr>
-            </w:pPr>
-            <w:r>
-              <w:rPr>
-                <w:rFonts w:ascii="Fira Code" w:hAnsi="Fira Code" w:cs="Courier New"/>
-                <w:sz w:val="16"/>
-                <w:szCs w:val="16"/>
-              </w:rPr>
-              <w:t>["f</w:t>
-            </w:r>
-            <w:r>
-              <w:rPr>
-                <w:rFonts w:ascii="Fira Code" w:hAnsi="Fira Code" w:cs="Courier New"/>
-                <w:sz w:val="16"/>
-                <w:szCs w:val="16"/>
-              </w:rPr>
-              <w:t>lower</w:t>
-            </w:r>
-            <w:r>
-              <w:rPr>
-                <w:rFonts w:ascii="Fira Code" w:hAnsi="Fira Code" w:cs="Courier New"/>
-                <w:sz w:val="16"/>
-                <w:szCs w:val="16"/>
-              </w:rPr>
-              <w:t>", "</w:t>
-            </w:r>
-            <w:r>
-              <w:rPr>
-                <w:rFonts w:ascii="Fira Code" w:hAnsi="Fira Code" w:cs="Courier New"/>
-                <w:sz w:val="16"/>
-                <w:szCs w:val="16"/>
-              </w:rPr>
-              <w:t>flow</w:t>
-            </w:r>
-            <w:r>
-              <w:rPr>
-                <w:rFonts w:ascii="Fira Code" w:hAnsi="Fira Code" w:cs="Courier New"/>
-                <w:sz w:val="16"/>
-                <w:szCs w:val="16"/>
-              </w:rPr>
-              <w:t>", "flo</w:t>
-            </w:r>
-            <w:r>
-              <w:rPr>
-                <w:rFonts w:ascii="Fira Code" w:hAnsi="Fira Code" w:cs="Courier New"/>
-                <w:sz w:val="16"/>
-                <w:szCs w:val="16"/>
-                <w:u w:val="single"/>
-              </w:rPr>
-              <w:t>w</w:t>
-            </w:r>
-            <w:r>
-              <w:rPr>
-                <w:rFonts w:ascii="Fira Code" w:hAnsi="Fira Code" w:cs="Courier New"/>
-                <w:sz w:val="16"/>
-                <w:szCs w:val="16"/>
-              </w:rPr>
               <w:t>stone"]</w:t>
             </w:r>
           </w:p>
@@ -1441,52 +1492,29 @@
                 <w:sz w:val="16"/>
                 <w:szCs w:val="16"/>
               </w:rPr>
-              <w:t>p="flow"</w:t>
-            </w:r>
-          </w:p>
-          <w:p>
-            <w:pPr>
-              <w:bidi w:val="0"/>
-              <w:rPr>
-                <w:rFonts w:ascii="Fira Code" w:hAnsi="Fira Code" w:cs="Courier New"/>
-                <w:sz w:val="16"/>
-                <w:szCs w:val="16"/>
-              </w:rPr>
-            </w:pPr>
-          </w:p>
-          <w:p>
-            <w:pPr>
-              <w:bidi w:val="0"/>
-              <w:rPr>
-                <w:rFonts w:ascii="Fira Code" w:hAnsi="Fira Code" w:cs="Courier New"/>
-                <w:sz w:val="16"/>
-                <w:szCs w:val="16"/>
-              </w:rPr>
-            </w:pPr>
-          </w:p>
-          <w:p>
-            <w:pPr>
-              <w:bidi w:val="0"/>
-              <w:rPr>
-                <w:rFonts w:ascii="Fira Code" w:hAnsi="Fira Code" w:cs="Courier New"/>
-                <w:sz w:val="16"/>
-                <w:szCs w:val="16"/>
-              </w:rPr>
-            </w:pPr>
-          </w:p>
-          <w:p>
-            <w:pPr>
-              <w:bidi w:val="0"/>
-              <w:rPr>
-                <w:rFonts w:ascii="Fira Code" w:hAnsi="Fira Code" w:cs="Courier New"/>
-                <w:sz w:val="16"/>
-                <w:szCs w:val="16"/>
-              </w:rPr>
-            </w:pPr>
-          </w:p>
-          <w:p>
-            <w:pPr>
-              <w:bidi w:val="0"/>
+              <w:t>p</w:t>
+            </w:r>
+            <w:r>
+              <w:rPr>
+                <w:rFonts w:ascii="Fira Code" w:hAnsi="Fira Code" w:cs="Courier New"/>
+                <w:sz w:val="16"/>
+                <w:szCs w:val="16"/>
+              </w:rPr>
+              <w:t>=</w:t>
+            </w:r>
+            <w:r>
+              <w:rPr>
+                <w:rFonts w:ascii="Fira Code" w:hAnsi="Fira Code" w:cs="Courier New"/>
+                <w:sz w:val="16"/>
+                <w:szCs w:val="16"/>
+              </w:rPr>
+              <w:t>p+c="flo"+'w'="flow"</w:t>
+            </w:r>
+          </w:p>
+          <w:p>
+            <w:pPr>
+              <w:bidi w:val="0"/>
+              <w:spacing w:before="360"/>
               <w:rPr>
                 <w:rFonts w:ascii="Fira Code" w:hAnsi="Fira Code" w:cs="Courier New"/>
                 <w:sz w:val="16"/>
@@ -1497,11 +1525,790 @@
         </w:tc>
         <w:tc>
           <w:tcPr>
-            <w:tcW w:w="2410" w:type="dxa"/>
+            <w:tcW w:w="3367" w:type="dxa"/>
           </w:tcPr>
           <w:p>
             <w:pPr>
               <w:bidi w:val="0"/>
+              <w:rPr>
+                <w:rFonts w:ascii="Fira Code" w:hAnsi="Fira Code" w:cs="Courier New"/>
+                <w:sz w:val="16"/>
+                <w:szCs w:val="16"/>
+              </w:rPr>
+            </w:pPr>
+            <w:r>
+              <w:rPr>
+                <w:rFonts w:ascii="Fira Code" w:hAnsi="Fira Code" w:cs="Courier New"/>
+                <w:sz w:val="16"/>
+                <w:szCs w:val="16"/>
+              </w:rPr>
+              <w:t>p=""</w:t>
+            </w:r>
+          </w:p>
+          <w:p>
+            <w:pPr>
+              <w:bidi w:val="0"/>
+              <w:spacing w:before="360"/>
+              <w:rPr>
+                <w:rFonts w:ascii="Fira Code" w:hAnsi="Fira Code" w:cs="Courier New"/>
+                <w:sz w:val="16"/>
+                <w:szCs w:val="16"/>
+              </w:rPr>
+            </w:pPr>
+            <w:r>
+              <w:rPr>
+                <w:rFonts w:ascii="Fira Code" w:hAnsi="Fira Code" w:cs="Courier New"/>
+                <w:sz w:val="16"/>
+                <w:szCs w:val="16"/>
+              </w:rPr>
+              <w:t>c=strs[0][0]='f'</w:t>
+            </w:r>
+          </w:p>
+          <w:p>
+            <w:pPr>
+              <w:bidi w:val="0"/>
+              <w:spacing w:before="360"/>
+              <w:rPr>
+                <w:rFonts w:ascii="Fira Code" w:hAnsi="Fira Code" w:cs="Courier New"/>
+                <w:sz w:val="16"/>
+                <w:szCs w:val="16"/>
+              </w:rPr>
+            </w:pPr>
+            <w:r>
+              <w:rPr>
+                <w:rFonts w:ascii="Fira Code" w:hAnsi="Fira Code" w:cs="Courier New"/>
+                <w:sz w:val="16"/>
+                <w:szCs w:val="16"/>
+              </w:rPr>
+              <w:t>["flow", "</w:t>
+            </w:r>
+            <w:r>
+              <w:rPr>
+                <w:rFonts w:ascii="Fira Code" w:hAnsi="Fira Code" w:cs="Courier New"/>
+                <w:sz w:val="16"/>
+                <w:szCs w:val="16"/>
+                <w:u w:val="single"/>
+              </w:rPr>
+              <w:t>f</w:t>
+            </w:r>
+            <w:r>
+              <w:rPr>
+                <w:rFonts w:ascii="Fira Code" w:hAnsi="Fira Code" w:cs="Courier New"/>
+                <w:sz w:val="16"/>
+                <w:szCs w:val="16"/>
+              </w:rPr>
+              <w:t>lower", "flowstone"]</w:t>
+            </w:r>
+          </w:p>
+          <w:p>
+            <w:pPr>
+              <w:bidi w:val="0"/>
+              <w:spacing w:before="360"/>
+              <w:rPr>
+                <w:rFonts w:ascii="Fira Code" w:hAnsi="Fira Code" w:cs="Courier New"/>
+                <w:sz w:val="16"/>
+                <w:szCs w:val="16"/>
+              </w:rPr>
+            </w:pPr>
+            <w:r>
+              <w:rPr>
+                <w:rFonts w:ascii="Fira Code" w:hAnsi="Fira Code" w:cs="Courier New"/>
+                <w:sz w:val="16"/>
+                <w:szCs w:val="16"/>
+              </w:rPr>
+              <w:t>["flow", "</w:t>
+            </w:r>
+            <w:r>
+              <w:rPr>
+                <w:rFonts w:ascii="Fira Code" w:hAnsi="Fira Code" w:cs="Courier New"/>
+                <w:sz w:val="16"/>
+                <w:szCs w:val="16"/>
+              </w:rPr>
+              <w:t>f</w:t>
+            </w:r>
+            <w:r>
+              <w:rPr>
+                <w:rFonts w:ascii="Fira Code" w:hAnsi="Fira Code" w:cs="Courier New"/>
+                <w:sz w:val="16"/>
+                <w:szCs w:val="16"/>
+              </w:rPr>
+              <w:t>lower", "</w:t>
+            </w:r>
+            <w:r>
+              <w:rPr>
+                <w:rFonts w:ascii="Fira Code" w:hAnsi="Fira Code" w:cs="Courier New"/>
+                <w:sz w:val="16"/>
+                <w:szCs w:val="16"/>
+                <w:u w:val="single"/>
+              </w:rPr>
+              <w:t>f</w:t>
+            </w:r>
+            <w:r>
+              <w:rPr>
+                <w:rFonts w:ascii="Fira Code" w:hAnsi="Fira Code" w:cs="Courier New"/>
+                <w:sz w:val="16"/>
+                <w:szCs w:val="16"/>
+              </w:rPr>
+              <w:t>lowstone"]</w:t>
+            </w:r>
+          </w:p>
+          <w:p>
+            <w:pPr>
+              <w:bidi w:val="0"/>
+              <w:spacing w:before="360"/>
+              <w:rPr>
+                <w:rFonts w:ascii="Fira Code" w:hAnsi="Fira Code" w:cs="Courier New"/>
+                <w:sz w:val="16"/>
+                <w:szCs w:val="16"/>
+              </w:rPr>
+            </w:pPr>
+            <w:r>
+              <w:rPr>
+                <w:rFonts w:ascii="Fira Code" w:hAnsi="Fira Code" w:cs="Courier New"/>
+                <w:sz w:val="16"/>
+                <w:szCs w:val="16"/>
+              </w:rPr>
+              <w:t>p=p+c=""+'f'="f"</w:t>
+            </w:r>
+          </w:p>
+          <w:p>
+            <w:pPr>
+              <w:bidi w:val="0"/>
+              <w:spacing w:before="360"/>
+              <w:rPr>
+                <w:rFonts w:ascii="Fira Code" w:hAnsi="Fira Code" w:cs="Courier New"/>
+                <w:sz w:val="16"/>
+                <w:szCs w:val="16"/>
+              </w:rPr>
+            </w:pPr>
+            <w:r>
+              <w:rPr>
+                <w:rFonts w:ascii="Fira Code" w:hAnsi="Fira Code" w:cs="Courier New"/>
+                <w:sz w:val="16"/>
+                <w:szCs w:val="16"/>
+              </w:rPr>
+              <w:t>c=strs[0][1]='l'</w:t>
+            </w:r>
+          </w:p>
+          <w:p>
+            <w:pPr>
+              <w:bidi w:val="0"/>
+              <w:spacing w:before="360"/>
+              <w:rPr>
+                <w:rFonts w:ascii="Fira Code" w:hAnsi="Fira Code" w:cs="Courier New"/>
+                <w:sz w:val="16"/>
+                <w:szCs w:val="16"/>
+              </w:rPr>
+            </w:pPr>
+            <w:r>
+              <w:rPr>
+                <w:rFonts w:ascii="Fira Code" w:hAnsi="Fira Code" w:cs="Courier New"/>
+                <w:sz w:val="16"/>
+                <w:szCs w:val="16"/>
+              </w:rPr>
+              <w:t>["flow", "</w:t>
+            </w:r>
+            <w:r>
+              <w:rPr>
+                <w:rFonts w:ascii="Fira Code" w:hAnsi="Fira Code" w:cs="Courier New"/>
+                <w:sz w:val="16"/>
+                <w:szCs w:val="16"/>
+              </w:rPr>
+              <w:t>f</w:t>
+            </w:r>
+            <w:r>
+              <w:rPr>
+                <w:rFonts w:ascii="Fira Code" w:hAnsi="Fira Code" w:cs="Courier New"/>
+                <w:sz w:val="16"/>
+                <w:szCs w:val="16"/>
+                <w:u w:val="single"/>
+              </w:rPr>
+              <w:t>l</w:t>
+            </w:r>
+            <w:r>
+              <w:rPr>
+                <w:rFonts w:ascii="Fira Code" w:hAnsi="Fira Code" w:cs="Courier New"/>
+                <w:sz w:val="16"/>
+                <w:szCs w:val="16"/>
+              </w:rPr>
+              <w:t>ower", "flowstone"]</w:t>
+            </w:r>
+          </w:p>
+          <w:p>
+            <w:pPr>
+              <w:bidi w:val="0"/>
+              <w:spacing w:before="360"/>
+              <w:rPr>
+                <w:rFonts w:ascii="Fira Code" w:hAnsi="Fira Code" w:cs="Courier New"/>
+                <w:sz w:val="16"/>
+                <w:szCs w:val="16"/>
+              </w:rPr>
+            </w:pPr>
+            <w:r>
+              <w:rPr>
+                <w:rFonts w:ascii="Fira Code" w:hAnsi="Fira Code" w:cs="Courier New"/>
+                <w:sz w:val="16"/>
+                <w:szCs w:val="16"/>
+              </w:rPr>
+              <w:t>["flow", "</w:t>
+            </w:r>
+            <w:r>
+              <w:rPr>
+                <w:rFonts w:ascii="Fira Code" w:hAnsi="Fira Code" w:cs="Courier New"/>
+                <w:sz w:val="16"/>
+                <w:szCs w:val="16"/>
+              </w:rPr>
+              <w:t>f</w:t>
+            </w:r>
+            <w:r>
+              <w:rPr>
+                <w:rFonts w:ascii="Fira Code" w:hAnsi="Fira Code" w:cs="Courier New"/>
+                <w:sz w:val="16"/>
+                <w:szCs w:val="16"/>
+              </w:rPr>
+              <w:t>lower", "</w:t>
+            </w:r>
+            <w:r>
+              <w:rPr>
+                <w:rFonts w:ascii="Fira Code" w:hAnsi="Fira Code" w:cs="Courier New"/>
+                <w:sz w:val="16"/>
+                <w:szCs w:val="16"/>
+              </w:rPr>
+              <w:t>f</w:t>
+            </w:r>
+            <w:r>
+              <w:rPr>
+                <w:rFonts w:ascii="Fira Code" w:hAnsi="Fira Code" w:cs="Courier New"/>
+                <w:sz w:val="16"/>
+                <w:szCs w:val="16"/>
+                <w:u w:val="single"/>
+              </w:rPr>
+              <w:t>l</w:t>
+            </w:r>
+            <w:r>
+              <w:rPr>
+                <w:rFonts w:ascii="Fira Code" w:hAnsi="Fira Code" w:cs="Courier New"/>
+                <w:sz w:val="16"/>
+                <w:szCs w:val="16"/>
+              </w:rPr>
+              <w:t>owstone"]</w:t>
+            </w:r>
+          </w:p>
+          <w:p>
+            <w:pPr>
+              <w:bidi w:val="0"/>
+              <w:spacing w:before="360"/>
+              <w:rPr>
+                <w:rFonts w:ascii="Fira Code" w:hAnsi="Fira Code" w:cs="Courier New"/>
+                <w:sz w:val="16"/>
+                <w:szCs w:val="16"/>
+              </w:rPr>
+            </w:pPr>
+            <w:r>
+              <w:rPr>
+                <w:rFonts w:ascii="Fira Code" w:hAnsi="Fira Code" w:cs="Courier New"/>
+                <w:sz w:val="16"/>
+                <w:szCs w:val="16"/>
+              </w:rPr>
+              <w:t>p=p+c="</w:t>
+            </w:r>
+            <w:r>
+              <w:rPr>
+                <w:rFonts w:ascii="Fira Code" w:hAnsi="Fira Code" w:cs="Courier New"/>
+                <w:sz w:val="16"/>
+                <w:szCs w:val="16"/>
+              </w:rPr>
+              <w:t>f</w:t>
+            </w:r>
+            <w:r>
+              <w:rPr>
+                <w:rFonts w:ascii="Fira Code" w:hAnsi="Fira Code" w:cs="Courier New"/>
+                <w:sz w:val="16"/>
+                <w:szCs w:val="16"/>
+              </w:rPr>
+              <w:t>"+'</w:t>
+            </w:r>
+            <w:r>
+              <w:rPr>
+                <w:rFonts w:ascii="Fira Code" w:hAnsi="Fira Code" w:cs="Courier New"/>
+                <w:sz w:val="16"/>
+                <w:szCs w:val="16"/>
+              </w:rPr>
+              <w:t>l</w:t>
+            </w:r>
+            <w:r>
+              <w:rPr>
+                <w:rFonts w:ascii="Fira Code" w:hAnsi="Fira Code" w:cs="Courier New"/>
+                <w:sz w:val="16"/>
+                <w:szCs w:val="16"/>
+              </w:rPr>
+              <w:t>'="f</w:t>
+            </w:r>
+            <w:r>
+              <w:rPr>
+                <w:rFonts w:ascii="Fira Code" w:hAnsi="Fira Code" w:cs="Courier New"/>
+                <w:sz w:val="16"/>
+                <w:szCs w:val="16"/>
+              </w:rPr>
+              <w:t>l</w:t>
+            </w:r>
+            <w:r>
+              <w:rPr>
+                <w:rFonts w:ascii="Fira Code" w:hAnsi="Fira Code" w:cs="Courier New"/>
+                <w:sz w:val="16"/>
+                <w:szCs w:val="16"/>
+              </w:rPr>
+              <w:t>"</w:t>
+            </w:r>
+          </w:p>
+          <w:p>
+            <w:pPr>
+              <w:bidi w:val="0"/>
+              <w:spacing w:before="360"/>
+              <w:rPr>
+                <w:rFonts w:ascii="Fira Code" w:hAnsi="Fira Code" w:cs="Courier New"/>
+                <w:sz w:val="16"/>
+                <w:szCs w:val="16"/>
+              </w:rPr>
+            </w:pPr>
+            <w:r>
+              <w:rPr>
+                <w:rFonts w:ascii="Fira Code" w:hAnsi="Fira Code" w:cs="Courier New"/>
+                <w:sz w:val="16"/>
+                <w:szCs w:val="16"/>
+              </w:rPr>
+              <w:t>c=strs[0][</w:t>
+            </w:r>
+            <w:r>
+              <w:rPr>
+                <w:rFonts w:ascii="Fira Code" w:hAnsi="Fira Code" w:cs="Courier New"/>
+                <w:sz w:val="16"/>
+                <w:szCs w:val="16"/>
+              </w:rPr>
+              <w:t>2</w:t>
+            </w:r>
+            <w:r>
+              <w:rPr>
+                <w:rFonts w:ascii="Fira Code" w:hAnsi="Fira Code" w:cs="Courier New"/>
+                <w:sz w:val="16"/>
+                <w:szCs w:val="16"/>
+              </w:rPr>
+              <w:t>]='</w:t>
+            </w:r>
+            <w:r>
+              <w:rPr>
+                <w:rFonts w:ascii="Fira Code" w:hAnsi="Fira Code" w:cs="Courier New"/>
+                <w:sz w:val="16"/>
+                <w:szCs w:val="16"/>
+              </w:rPr>
+              <w:t>o</w:t>
+            </w:r>
+            <w:r>
+              <w:rPr>
+                <w:rFonts w:ascii="Fira Code" w:hAnsi="Fira Code" w:cs="Courier New"/>
+                <w:sz w:val="16"/>
+                <w:szCs w:val="16"/>
+              </w:rPr>
+              <w:t>'</w:t>
+            </w:r>
+          </w:p>
+          <w:p>
+            <w:pPr>
+              <w:bidi w:val="0"/>
+              <w:spacing w:before="360"/>
+              <w:rPr>
+                <w:rFonts w:ascii="Fira Code" w:hAnsi="Fira Code" w:cs="Courier New"/>
+                <w:sz w:val="16"/>
+                <w:szCs w:val="16"/>
+              </w:rPr>
+            </w:pPr>
+            <w:r>
+              <w:rPr>
+                <w:rFonts w:ascii="Fira Code" w:hAnsi="Fira Code" w:cs="Courier New"/>
+                <w:sz w:val="16"/>
+                <w:szCs w:val="16"/>
+              </w:rPr>
+              <w:t>["flow", "</w:t>
+            </w:r>
+            <w:r>
+              <w:rPr>
+                <w:rFonts w:ascii="Fira Code" w:hAnsi="Fira Code" w:cs="Courier New"/>
+                <w:sz w:val="16"/>
+                <w:szCs w:val="16"/>
+              </w:rPr>
+              <w:t>fl</w:t>
+            </w:r>
+            <w:r>
+              <w:rPr>
+                <w:rFonts w:ascii="Fira Code" w:hAnsi="Fira Code" w:cs="Courier New"/>
+                <w:sz w:val="16"/>
+                <w:szCs w:val="16"/>
+                <w:u w:val="single"/>
+              </w:rPr>
+              <w:t>o</w:t>
+            </w:r>
+            <w:r>
+              <w:rPr>
+                <w:rFonts w:ascii="Fira Code" w:hAnsi="Fira Code" w:cs="Courier New"/>
+                <w:sz w:val="16"/>
+                <w:szCs w:val="16"/>
+              </w:rPr>
+              <w:t>wer", "flowstone"]</w:t>
+            </w:r>
+          </w:p>
+          <w:p>
+            <w:pPr>
+              <w:bidi w:val="0"/>
+              <w:spacing w:before="360"/>
+              <w:rPr>
+                <w:rFonts w:ascii="Fira Code" w:hAnsi="Fira Code" w:cs="Courier New"/>
+                <w:sz w:val="16"/>
+                <w:szCs w:val="16"/>
+              </w:rPr>
+            </w:pPr>
+            <w:r>
+              <w:rPr>
+                <w:rFonts w:ascii="Fira Code" w:hAnsi="Fira Code" w:cs="Courier New"/>
+                <w:sz w:val="16"/>
+                <w:szCs w:val="16"/>
+              </w:rPr>
+              <w:t>["flow", "</w:t>
+            </w:r>
+            <w:r>
+              <w:rPr>
+                <w:rFonts w:ascii="Fira Code" w:hAnsi="Fira Code" w:cs="Courier New"/>
+                <w:sz w:val="16"/>
+                <w:szCs w:val="16"/>
+              </w:rPr>
+              <w:t>f</w:t>
+            </w:r>
+            <w:r>
+              <w:rPr>
+                <w:rFonts w:ascii="Fira Code" w:hAnsi="Fira Code" w:cs="Courier New"/>
+                <w:sz w:val="16"/>
+                <w:szCs w:val="16"/>
+              </w:rPr>
+              <w:t>lower", "</w:t>
+            </w:r>
+            <w:r>
+              <w:rPr>
+                <w:rFonts w:ascii="Fira Code" w:hAnsi="Fira Code" w:cs="Courier New"/>
+                <w:sz w:val="16"/>
+                <w:szCs w:val="16"/>
+              </w:rPr>
+              <w:t>fl</w:t>
+            </w:r>
+            <w:r>
+              <w:rPr>
+                <w:rFonts w:ascii="Fira Code" w:hAnsi="Fira Code" w:cs="Courier New"/>
+                <w:sz w:val="16"/>
+                <w:szCs w:val="16"/>
+                <w:u w:val="single"/>
+              </w:rPr>
+              <w:t>o</w:t>
+            </w:r>
+            <w:r>
+              <w:rPr>
+                <w:rFonts w:ascii="Fira Code" w:hAnsi="Fira Code" w:cs="Courier New"/>
+                <w:sz w:val="16"/>
+                <w:szCs w:val="16"/>
+              </w:rPr>
+              <w:t>wstone"]</w:t>
+            </w:r>
+          </w:p>
+          <w:p>
+            <w:pPr>
+              <w:bidi w:val="0"/>
+              <w:spacing w:before="360"/>
+              <w:rPr>
+                <w:rFonts w:ascii="Fira Code" w:hAnsi="Fira Code" w:cs="Courier New"/>
+                <w:sz w:val="16"/>
+                <w:szCs w:val="16"/>
+              </w:rPr>
+            </w:pPr>
+            <w:r>
+              <w:rPr>
+                <w:rFonts w:ascii="Fira Code" w:hAnsi="Fira Code" w:cs="Courier New"/>
+                <w:sz w:val="16"/>
+                <w:szCs w:val="16"/>
+              </w:rPr>
+              <w:t>p=p+c="f</w:t>
+            </w:r>
+            <w:r>
+              <w:rPr>
+                <w:rFonts w:ascii="Fira Code" w:hAnsi="Fira Code" w:cs="Courier New"/>
+                <w:sz w:val="16"/>
+                <w:szCs w:val="16"/>
+              </w:rPr>
+              <w:t>l</w:t>
+            </w:r>
+            <w:r>
+              <w:rPr>
+                <w:rFonts w:ascii="Fira Code" w:hAnsi="Fira Code" w:cs="Courier New"/>
+                <w:sz w:val="16"/>
+                <w:szCs w:val="16"/>
+              </w:rPr>
+              <w:t>"+'</w:t>
+            </w:r>
+            <w:r>
+              <w:rPr>
+                <w:rFonts w:ascii="Fira Code" w:hAnsi="Fira Code" w:cs="Courier New"/>
+                <w:sz w:val="16"/>
+                <w:szCs w:val="16"/>
+              </w:rPr>
+              <w:t>o</w:t>
+            </w:r>
+            <w:r>
+              <w:rPr>
+                <w:rFonts w:ascii="Fira Code" w:hAnsi="Fira Code" w:cs="Courier New"/>
+                <w:sz w:val="16"/>
+                <w:szCs w:val="16"/>
+              </w:rPr>
+              <w:t>'="fl</w:t>
+            </w:r>
+            <w:r>
+              <w:rPr>
+                <w:rFonts w:ascii="Fira Code" w:hAnsi="Fira Code" w:cs="Courier New"/>
+                <w:sz w:val="16"/>
+                <w:szCs w:val="16"/>
+              </w:rPr>
+              <w:t>o</w:t>
+            </w:r>
+            <w:r>
+              <w:rPr>
+                <w:rFonts w:ascii="Fira Code" w:hAnsi="Fira Code" w:cs="Courier New"/>
+                <w:sz w:val="16"/>
+                <w:szCs w:val="16"/>
+              </w:rPr>
+              <w:t>"</w:t>
+            </w:r>
+          </w:p>
+          <w:p>
+            <w:pPr>
+              <w:bidi w:val="0"/>
+              <w:spacing w:before="360"/>
+              <w:rPr>
+                <w:rFonts w:ascii="Fira Code" w:hAnsi="Fira Code" w:cs="Courier New"/>
+                <w:sz w:val="16"/>
+                <w:szCs w:val="16"/>
+              </w:rPr>
+            </w:pPr>
+            <w:r>
+              <w:rPr>
+                <w:rFonts w:ascii="Fira Code" w:hAnsi="Fira Code" w:cs="Courier New"/>
+                <w:sz w:val="16"/>
+                <w:szCs w:val="16"/>
+              </w:rPr>
+              <w:t>c=strs[0][</w:t>
+            </w:r>
+            <w:r>
+              <w:rPr>
+                <w:rFonts w:ascii="Fira Code" w:hAnsi="Fira Code" w:cs="Courier New"/>
+                <w:sz w:val="16"/>
+                <w:szCs w:val="16"/>
+              </w:rPr>
+              <w:t>3</w:t>
+            </w:r>
+            <w:r>
+              <w:rPr>
+                <w:rFonts w:ascii="Fira Code" w:hAnsi="Fira Code" w:cs="Courier New"/>
+                <w:sz w:val="16"/>
+                <w:szCs w:val="16"/>
+              </w:rPr>
+              <w:t>]='</w:t>
+            </w:r>
+            <w:r>
+              <w:rPr>
+                <w:rFonts w:ascii="Fira Code" w:hAnsi="Fira Code" w:cs="Courier New"/>
+                <w:sz w:val="16"/>
+                <w:szCs w:val="16"/>
+              </w:rPr>
+              <w:t>w</w:t>
+            </w:r>
+            <w:r>
+              <w:rPr>
+                <w:rFonts w:ascii="Fira Code" w:hAnsi="Fira Code" w:cs="Courier New"/>
+                <w:sz w:val="16"/>
+                <w:szCs w:val="16"/>
+              </w:rPr>
+              <w:t>'</w:t>
+            </w:r>
+          </w:p>
+          <w:p>
+            <w:pPr>
+              <w:bidi w:val="0"/>
+              <w:spacing w:before="360"/>
+              <w:rPr>
+                <w:rFonts w:ascii="Fira Code" w:hAnsi="Fira Code" w:cs="Courier New"/>
+                <w:sz w:val="16"/>
+                <w:szCs w:val="16"/>
+              </w:rPr>
+            </w:pPr>
+            <w:r>
+              <w:rPr>
+                <w:rFonts w:ascii="Fira Code" w:hAnsi="Fira Code" w:cs="Courier New"/>
+                <w:sz w:val="16"/>
+                <w:szCs w:val="16"/>
+              </w:rPr>
+              <w:t>["flow", "</w:t>
+            </w:r>
+            <w:r>
+              <w:rPr>
+                <w:rFonts w:ascii="Fira Code" w:hAnsi="Fira Code" w:cs="Courier New"/>
+                <w:sz w:val="16"/>
+                <w:szCs w:val="16"/>
+              </w:rPr>
+              <w:t>flo</w:t>
+            </w:r>
+            <w:r>
+              <w:rPr>
+                <w:rFonts w:ascii="Fira Code" w:hAnsi="Fira Code" w:cs="Courier New"/>
+                <w:sz w:val="16"/>
+                <w:szCs w:val="16"/>
+                <w:u w:val="single"/>
+              </w:rPr>
+              <w:t>w</w:t>
+            </w:r>
+            <w:r>
+              <w:rPr>
+                <w:rFonts w:ascii="Fira Code" w:hAnsi="Fira Code" w:cs="Courier New"/>
+                <w:sz w:val="16"/>
+                <w:szCs w:val="16"/>
+              </w:rPr>
+              <w:t>er", "flowstone"]</w:t>
+            </w:r>
+          </w:p>
+          <w:p>
+            <w:pPr>
+              <w:bidi w:val="0"/>
+              <w:spacing w:before="360"/>
+              <w:rPr>
+                <w:rFonts w:ascii="Fira Code" w:hAnsi="Fira Code" w:cs="Courier New"/>
+                <w:sz w:val="16"/>
+                <w:szCs w:val="16"/>
+              </w:rPr>
+            </w:pPr>
+            <w:r>
+              <w:rPr>
+                <w:rFonts w:ascii="Fira Code" w:hAnsi="Fira Code" w:cs="Courier New"/>
+                <w:sz w:val="16"/>
+                <w:szCs w:val="16"/>
+              </w:rPr>
+              <w:t>["flow", "</w:t>
+            </w:r>
+            <w:r>
+              <w:rPr>
+                <w:rFonts w:ascii="Fira Code" w:hAnsi="Fira Code" w:cs="Courier New"/>
+                <w:sz w:val="16"/>
+                <w:szCs w:val="16"/>
+              </w:rPr>
+              <w:t>f</w:t>
+            </w:r>
+            <w:r>
+              <w:rPr>
+                <w:rFonts w:ascii="Fira Code" w:hAnsi="Fira Code" w:cs="Courier New"/>
+                <w:sz w:val="16"/>
+                <w:szCs w:val="16"/>
+              </w:rPr>
+              <w:t>lower", "</w:t>
+            </w:r>
+            <w:r>
+              <w:rPr>
+                <w:rFonts w:ascii="Fira Code" w:hAnsi="Fira Code" w:cs="Courier New"/>
+                <w:sz w:val="16"/>
+                <w:szCs w:val="16"/>
+              </w:rPr>
+              <w:t>flo</w:t>
+            </w:r>
+            <w:r>
+              <w:rPr>
+                <w:rFonts w:ascii="Fira Code" w:hAnsi="Fira Code" w:cs="Courier New"/>
+                <w:sz w:val="16"/>
+                <w:szCs w:val="16"/>
+                <w:u w:val="single"/>
+              </w:rPr>
+              <w:t>w</w:t>
+            </w:r>
+            <w:r>
+              <w:rPr>
+                <w:rFonts w:ascii="Fira Code" w:hAnsi="Fira Code" w:cs="Courier New"/>
+                <w:sz w:val="16"/>
+                <w:szCs w:val="16"/>
+              </w:rPr>
+              <w:t>stone"]</w:t>
+            </w:r>
+          </w:p>
+          <w:p>
+            <w:pPr>
+              <w:bidi w:val="0"/>
+              <w:spacing w:before="360"/>
+              <w:rPr>
+                <w:rFonts w:ascii="Fira Code" w:hAnsi="Fira Code" w:cs="Courier New"/>
+                <w:sz w:val="16"/>
+                <w:szCs w:val="16"/>
+              </w:rPr>
+            </w:pPr>
+            <w:r>
+              <w:rPr>
+                <w:rFonts w:ascii="Fira Code" w:hAnsi="Fira Code" w:cs="Courier New"/>
+                <w:sz w:val="16"/>
+                <w:szCs w:val="16"/>
+              </w:rPr>
+              <w:t>p=p+c="fl</w:t>
+            </w:r>
+            <w:r>
+              <w:rPr>
+                <w:rFonts w:ascii="Fira Code" w:hAnsi="Fira Code" w:cs="Courier New"/>
+                <w:sz w:val="16"/>
+                <w:szCs w:val="16"/>
+              </w:rPr>
+              <w:t>o</w:t>
+            </w:r>
+            <w:r>
+              <w:rPr>
+                <w:rFonts w:ascii="Fira Code" w:hAnsi="Fira Code" w:cs="Courier New"/>
+                <w:sz w:val="16"/>
+                <w:szCs w:val="16"/>
+              </w:rPr>
+              <w:t>"+'</w:t>
+            </w:r>
+            <w:r>
+              <w:rPr>
+                <w:rFonts w:ascii="Fira Code" w:hAnsi="Fira Code" w:cs="Courier New"/>
+                <w:sz w:val="16"/>
+                <w:szCs w:val="16"/>
+              </w:rPr>
+              <w:t>w</w:t>
+            </w:r>
+            <w:r>
+              <w:rPr>
+                <w:rFonts w:ascii="Fira Code" w:hAnsi="Fira Code" w:cs="Courier New"/>
+                <w:sz w:val="16"/>
+                <w:szCs w:val="16"/>
+              </w:rPr>
+              <w:t>'="flo</w:t>
+            </w:r>
+            <w:r>
+              <w:rPr>
+                <w:rFonts w:ascii="Fira Code" w:hAnsi="Fira Code" w:cs="Courier New"/>
+                <w:sz w:val="16"/>
+                <w:szCs w:val="16"/>
+              </w:rPr>
+              <w:t>w</w:t>
+            </w:r>
+            <w:r>
+              <w:rPr>
+                <w:rFonts w:ascii="Fira Code" w:hAnsi="Fira Code" w:cs="Courier New"/>
+                <w:sz w:val="16"/>
+                <w:szCs w:val="16"/>
+              </w:rPr>
+              <w:t>"</w:t>
+            </w:r>
+          </w:p>
+          <w:p>
+            <w:pPr>
+              <w:bidi w:val="0"/>
+              <w:spacing w:before="360"/>
               <w:rPr>
                 <w:rFonts w:ascii="Fira Code" w:hAnsi="Fira Code" w:cs="Courier New"/>
                 <w:sz w:val="16"/>
@@ -1512,6 +2319,9 @@
         </w:tc>
       </w:tr>
       <w:tr>
+        <w:trPr>
+          <w:trHeight w:val="96"/>
+        </w:trPr>
         <w:tc>
           <w:tcPr>
             <w:tcW w:w="2978" w:type="dxa"/>
@@ -1620,7 +2430,7 @@
         </w:tc>
         <w:tc>
           <w:tcPr>
-            <w:tcW w:w="2410" w:type="dxa"/>
+            <w:tcW w:w="3367" w:type="dxa"/>
           </w:tcPr>
           <w:p>
             <w:pPr>
@@ -1634,6 +2444,17 @@
                 <w:szCs w:val="16"/>
               </w:rPr>
             </w:pPr>
+            <w:r>
+              <w:rPr>
+                <w:rFonts w:ascii="Fira Code" w:hAnsi="Fira Code" w:cs="Courier New"/>
+                <w:b/>
+                <w:bCs/>
+                <w:color w:val="70AD47" w:themeColor="accent6"/>
+                <w:sz w:val="16"/>
+                <w:szCs w:val="16"/>
+              </w:rPr>
+              <w:t>"flow"</w:t>
+            </w:r>
           </w:p>
         </w:tc>
       </w:tr>
@@ -1651,8 +2472,8 @@
       </w:pPr>
     </w:p>
     <w:sectPr>
-      <w:pgSz w:w="11906" w:h="16838"/>
-      <w:pgMar w:top="1440" w:right="1800" w:bottom="1440" w:left="1800" w:header="708" w:footer="708" w:gutter="0"/>
+      <w:pgSz w:w="16838" w:h="11906" w:orient="landscape"/>
+      <w:pgMar w:top="720" w:right="720" w:bottom="720" w:left="720" w:header="708" w:footer="708" w:gutter="0"/>
       <w:cols w:space="708"/>
       <w:bidi/>
       <w:rtlGutter/>

</xml_diff>